<commit_message>
september 8 2017 leaving
</commit_message>
<xml_diff>
--- a/git repository setup.docx
+++ b/git repository setup.docx
@@ -1124,6 +1124,22 @@
           <w:t>ssh with no password, with ssh-keygen key</w:t>
         </w:r>
       </w:hyperlink>
+      <w:r>
+        <w:rPr>
+          <w:rStyle w:val="InternetLink"/>
+          <w:sz w:val="40"/>
+          <w:szCs w:val="40"/>
+        </w:rPr>
+        <w:t xml:space="preserve"> </w:t>
+      </w:r>
+      <w:r>
+        <w:rPr>
+          <w:rStyle w:val="InternetLink"/>
+          <w:sz w:val="40"/>
+          <w:szCs w:val="40"/>
+        </w:rPr>
+        <w:t>local server</w:t>
+      </w:r>
     </w:p>
     <w:p>
       <w:pPr>
@@ -1544,20 +1560,174 @@
     </w:p>
     <w:p>
       <w:pPr>
-        <w:pStyle w:val="Normal"/>
-        <w:rPr/>
-      </w:pPr>
-      <w:r>
-        <w:rPr/>
-      </w:r>
-    </w:p>
-    <w:p>
-      <w:pPr>
-        <w:pStyle w:val="Normal"/>
-        <w:rPr/>
-      </w:pPr>
-      <w:r>
-        <w:rPr/>
+        <w:pStyle w:val="TextBody"/>
+        <w:rPr/>
+      </w:pPr>
+      <w:hyperlink r:id="rId13">
+        <w:r>
+          <w:rPr>
+            <w:rStyle w:val="InternetLink"/>
+            <w:b/>
+            <w:bCs/>
+            <w:sz w:val="36"/>
+            <w:szCs w:val="36"/>
+          </w:rPr>
+          <w:t>ssh with no password, with ssh-keygen key</w:t>
+        </w:r>
+      </w:hyperlink>
+      <w:r>
+        <w:rPr>
+          <w:rStyle w:val="InternetLink"/>
+          <w:b/>
+          <w:bCs/>
+          <w:sz w:val="36"/>
+          <w:szCs w:val="36"/>
+        </w:rPr>
+        <w:t xml:space="preserve"> </w:t>
+      </w:r>
+      <w:r>
+        <w:rPr>
+          <w:rStyle w:val="InternetLink"/>
+          <w:b/>
+          <w:bCs/>
+          <w:sz w:val="36"/>
+          <w:szCs w:val="36"/>
+        </w:rPr>
+        <w:t>Git hubserver</w:t>
+      </w:r>
+    </w:p>
+    <w:p>
+      <w:pPr>
+        <w:pStyle w:val="Heading2"/>
+        <w:numPr>
+          <w:ilvl w:val="1"/>
+          <w:numId w:val="1"/>
+        </w:numPr>
+        <w:rPr/>
+      </w:pPr>
+      <w:r>
+        <w:rPr>
+          <w:rStyle w:val="InternetLink"/>
+          <w:sz w:val="40"/>
+          <w:szCs w:val="40"/>
+        </w:rPr>
+        <w:t>Generating a new SSH key and adding it to the ssh-agent</w:t>
+      </w:r>
+    </w:p>
+    <w:p>
+      <w:pPr>
+        <w:pStyle w:val="Heading2"/>
+        <w:numPr>
+          <w:ilvl w:val="1"/>
+          <w:numId w:val="1"/>
+        </w:numPr>
+        <w:rPr/>
+      </w:pPr>
+      <w:r>
+        <w:rPr>
+          <w:rStyle w:val="InternetLink"/>
+          <w:sz w:val="24"/>
+          <w:szCs w:val="24"/>
+          <w:u w:val="none"/>
+        </w:rPr>
+        <w:t xml:space="preserve">Link: </w:t>
+      </w:r>
+      <w:hyperlink r:id="rId14">
+        <w:r>
+          <w:rPr>
+            <w:rStyle w:val="InternetLink"/>
+            <w:sz w:val="24"/>
+            <w:szCs w:val="24"/>
+            <w:u w:val="none"/>
+          </w:rPr>
+          <w:t>https://help.github.com/articles/generating-a-new-ssh-key-and-adding-it-to-the-ssh-agent/</w:t>
+        </w:r>
+      </w:hyperlink>
+    </w:p>
+    <w:p>
+      <w:pPr>
+        <w:pStyle w:val="TextBody"/>
+        <w:rPr/>
+      </w:pPr>
+      <w:r>
+        <w:rPr/>
+        <w:t>After you've checked for existing SSH keys, you can generate a new SSH key to use for authentication, then add it to the ssh-agent.</w:t>
+      </w:r>
+    </w:p>
+    <w:p>
+      <w:pPr>
+        <w:pStyle w:val="TextBody"/>
+        <w:rPr/>
+      </w:pPr>
+      <w:r>
+        <w:rPr/>
+        <w:t xml:space="preserve">If you don't already have an SSH key, you must </w:t>
+      </w:r>
+      <w:r>
+        <w:fldChar w:fldCharType="begin"/>
+      </w:r>
+      <w:r>
+        <w:instrText> HYPERLINK "https://help.github.com/articles/generating-a-new-ssh-key-and-adding-it-to-the-ssh-agent/" \l "generating-a-new-ssh-key"</w:instrText>
+      </w:r>
+      <w:r>
+        <w:fldChar w:fldCharType="separate"/>
+      </w:r>
+      <w:r>
+        <w:rPr>
+          <w:rStyle w:val="InternetLink"/>
+        </w:rPr>
+        <w:t>generate a new SSH key</w:t>
+      </w:r>
+      <w:r>
+        <w:fldChar w:fldCharType="end"/>
+      </w:r>
+      <w:r>
+        <w:rPr/>
+        <w:t xml:space="preserve">. If you're unsure whether you already have an SSH key, check for </w:t>
+      </w:r>
+      <w:hyperlink r:id="rId15">
+        <w:r>
+          <w:rPr>
+            <w:rStyle w:val="InternetLink"/>
+          </w:rPr>
+          <w:t>existing keys</w:t>
+        </w:r>
+      </w:hyperlink>
+      <w:r>
+        <w:rPr/>
+        <w:t>.</w:t>
+      </w:r>
+    </w:p>
+    <w:p>
+      <w:pPr>
+        <w:pStyle w:val="TextBody"/>
+        <w:rPr/>
+      </w:pPr>
+      <w:r>
+        <w:rPr/>
+        <w:t xml:space="preserve">If you don't want to reenter your passphrase every time you use your SSH key, you can </w:t>
+      </w:r>
+      <w:r>
+        <w:fldChar w:fldCharType="begin"/>
+      </w:r>
+      <w:r>
+        <w:instrText> HYPERLINK "https://help.github.com/articles/generating-a-new-ssh-key-and-adding-it-to-the-ssh-agent/" \l "adding-your-ssh-key-to-the-ssh-agent"</w:instrText>
+      </w:r>
+      <w:r>
+        <w:fldChar w:fldCharType="separate"/>
+      </w:r>
+      <w:r>
+        <w:rPr>
+          <w:rStyle w:val="InternetLink"/>
+        </w:rPr>
+        <w:t>add your key to the SSH agent</w:t>
+      </w:r>
+      <w:r>
+        <w:fldChar w:fldCharType="end"/>
+      </w:r>
+      <w:r>
+        <w:rPr/>
+        <w:t>, which manages your SSH keys and remembers your passphrase.</w:t>
       </w:r>
     </w:p>
     <w:p>
@@ -1569,7 +1739,1193 @@
         </w:numPr>
         <w:rPr/>
       </w:pPr>
-      <w:hyperlink r:id="rId13">
+      <w:bookmarkStart w:id="7" w:name="generating-a-new-ssh-key"/>
+      <w:bookmarkEnd w:id="7"/>
+      <w:r>
+        <w:rPr/>
+        <w:t>Generating a new SSH key</w:t>
+      </w:r>
+    </w:p>
+    <w:p>
+      <w:pPr>
+        <w:pStyle w:val="TextBody"/>
+        <w:numPr>
+          <w:ilvl w:val="0"/>
+          <w:numId w:val="9"/>
+        </w:numPr>
+        <w:tabs>
+          <w:tab w:val="left" w:pos="0" w:leader="none"/>
+        </w:tabs>
+        <w:ind w:left="707" w:hanging="283"/>
+        <w:rPr/>
+      </w:pPr>
+      <w:r>
+        <w:rPr/>
+        <w:t>Open Terminal.</w:t>
+      </w:r>
+    </w:p>
+    <w:p>
+      <w:pPr>
+        <w:pStyle w:val="TextBody"/>
+        <w:numPr>
+          <w:ilvl w:val="0"/>
+          <w:numId w:val="9"/>
+        </w:numPr>
+        <w:tabs>
+          <w:tab w:val="left" w:pos="0" w:leader="none"/>
+        </w:tabs>
+        <w:ind w:left="707" w:hanging="283"/>
+        <w:rPr/>
+      </w:pPr>
+      <w:r>
+        <w:rPr/>
+        <w:t>Paste the text below, substituting in your GitHub email address.</w:t>
+      </w:r>
+    </w:p>
+    <w:p>
+      <w:pPr>
+        <w:pStyle w:val="PreformattedText"/>
+        <w:numPr>
+          <w:ilvl w:val="0"/>
+          <w:numId w:val="0"/>
+        </w:numPr>
+        <w:spacing w:before="0" w:after="283"/>
+        <w:ind w:left="707" w:hanging="0"/>
+        <w:rPr/>
+      </w:pPr>
+      <w:r>
+        <w:rPr/>
+        <w:t>ssh-keygen -t rsa -b 4096 -C "</w:t>
+      </w:r>
+      <w:r>
+        <w:rPr>
+          <w:rStyle w:val="Emphasis"/>
+        </w:rPr>
+        <w:t>your_email@example.com</w:t>
+      </w:r>
+      <w:r>
+        <w:rPr/>
+        <w:t>"</w:t>
+      </w:r>
+    </w:p>
+    <w:p>
+      <w:pPr>
+        <w:pStyle w:val="TextBody"/>
+        <w:numPr>
+          <w:ilvl w:val="0"/>
+          <w:numId w:val="0"/>
+        </w:numPr>
+        <w:ind w:left="707" w:hanging="0"/>
+        <w:rPr/>
+      </w:pPr>
+      <w:r>
+        <w:rPr/>
+        <w:t>This creates a new ssh key, using the provided email as a label.</w:t>
+      </w:r>
+    </w:p>
+    <w:p>
+      <w:pPr>
+        <w:pStyle w:val="PreformattedText"/>
+        <w:numPr>
+          <w:ilvl w:val="0"/>
+          <w:numId w:val="0"/>
+        </w:numPr>
+        <w:spacing w:before="0" w:after="283"/>
+        <w:ind w:left="707" w:hanging="0"/>
+        <w:rPr/>
+      </w:pPr>
+      <w:r>
+        <w:rPr/>
+        <w:t>Generating public/private rsa key pair.</w:t>
+      </w:r>
+    </w:p>
+    <w:p>
+      <w:pPr>
+        <w:pStyle w:val="TextBody"/>
+        <w:numPr>
+          <w:ilvl w:val="0"/>
+          <w:numId w:val="9"/>
+        </w:numPr>
+        <w:tabs>
+          <w:tab w:val="left" w:pos="0" w:leader="none"/>
+        </w:tabs>
+        <w:ind w:left="707" w:hanging="283"/>
+        <w:rPr/>
+      </w:pPr>
+      <w:r>
+        <w:rPr/>
+        <w:t>When you're prompted to "Enter a file in which to save the key," press Enter. This accepts the default file location.</w:t>
+      </w:r>
+    </w:p>
+    <w:p>
+      <w:pPr>
+        <w:pStyle w:val="PreformattedText"/>
+        <w:numPr>
+          <w:ilvl w:val="0"/>
+          <w:numId w:val="0"/>
+        </w:numPr>
+        <w:spacing w:before="0" w:after="283"/>
+        <w:ind w:left="707" w:hanging="0"/>
+        <w:rPr/>
+      </w:pPr>
+      <w:r>
+        <w:rPr/>
+        <w:t>Enter a file in which to save the key (/home/</w:t>
+      </w:r>
+      <w:r>
+        <w:rPr>
+          <w:rStyle w:val="Emphasis"/>
+        </w:rPr>
+        <w:t>you</w:t>
+      </w:r>
+      <w:r>
+        <w:rPr/>
+        <w:t xml:space="preserve">/.ssh/id_rsa): </w:t>
+      </w:r>
+      <w:r>
+        <w:rPr>
+          <w:rStyle w:val="Emphasis"/>
+        </w:rPr>
+        <w:t>[Press enter]</w:t>
+      </w:r>
+    </w:p>
+    <w:p>
+      <w:pPr>
+        <w:pStyle w:val="TextBody"/>
+        <w:numPr>
+          <w:ilvl w:val="0"/>
+          <w:numId w:val="9"/>
+        </w:numPr>
+        <w:tabs>
+          <w:tab w:val="left" w:pos="0" w:leader="none"/>
+        </w:tabs>
+        <w:ind w:left="707" w:hanging="283"/>
+        <w:rPr/>
+      </w:pPr>
+      <w:r>
+        <w:rPr/>
+        <w:t xml:space="preserve">At the prompt, type a secure passphrase. For more information, see </w:t>
+      </w:r>
+      <w:hyperlink r:id="rId16">
+        <w:r>
+          <w:rPr>
+            <w:rStyle w:val="InternetLink"/>
+          </w:rPr>
+          <w:t>"Working with SSH key passphrases"</w:t>
+        </w:r>
+      </w:hyperlink>
+      <w:r>
+        <w:rPr/>
+        <w:t xml:space="preserve">. </w:t>
+      </w:r>
+    </w:p>
+    <w:p>
+      <w:pPr>
+        <w:pStyle w:val="PreformattedText"/>
+        <w:numPr>
+          <w:ilvl w:val="0"/>
+          <w:numId w:val="0"/>
+        </w:numPr>
+        <w:ind w:left="707" w:hanging="0"/>
+        <w:rPr/>
+      </w:pPr>
+      <w:r>
+        <w:rPr/>
+        <w:t xml:space="preserve">Enter passphrase (empty for no passphrase): </w:t>
+      </w:r>
+      <w:r>
+        <w:rPr>
+          <w:rStyle w:val="Emphasis"/>
+        </w:rPr>
+        <w:t>[Type a passphrase]</w:t>
+      </w:r>
+    </w:p>
+    <w:p>
+      <w:pPr>
+        <w:pStyle w:val="PreformattedText"/>
+        <w:numPr>
+          <w:ilvl w:val="0"/>
+          <w:numId w:val="0"/>
+        </w:numPr>
+        <w:spacing w:before="0" w:after="283"/>
+        <w:ind w:left="707" w:hanging="0"/>
+        <w:rPr/>
+      </w:pPr>
+      <w:r>
+        <w:rPr/>
+        <w:t xml:space="preserve">Enter same passphrase again: </w:t>
+      </w:r>
+      <w:r>
+        <w:rPr>
+          <w:rStyle w:val="Emphasis"/>
+        </w:rPr>
+        <w:t>[Type passphrase again]</w:t>
+      </w:r>
+    </w:p>
+    <w:p>
+      <w:pPr>
+        <w:pStyle w:val="Heading3"/>
+        <w:numPr>
+          <w:ilvl w:val="0"/>
+          <w:numId w:val="0"/>
+        </w:numPr>
+        <w:ind w:left="720" w:hanging="0"/>
+        <w:rPr/>
+      </w:pPr>
+      <w:bookmarkStart w:id="8" w:name="adding-your-ssh-key-to-the-ssh-agent"/>
+      <w:bookmarkEnd w:id="8"/>
+      <w:r>
+        <w:rPr/>
+        <w:t>Adding your SSH key to the ssh-agent</w:t>
+      </w:r>
+    </w:p>
+    <w:p>
+      <w:pPr>
+        <w:pStyle w:val="TextBody"/>
+        <w:rPr/>
+      </w:pPr>
+      <w:r>
+        <w:rPr/>
+        <w:t xml:space="preserve">Before adding a new SSH key to the ssh-agent to manage your keys, you should have </w:t>
+      </w:r>
+      <w:hyperlink r:id="rId17">
+        <w:r>
+          <w:rPr>
+            <w:rStyle w:val="InternetLink"/>
+          </w:rPr>
+          <w:t>checked for existing SSH keys</w:t>
+        </w:r>
+      </w:hyperlink>
+      <w:r>
+        <w:rPr/>
+        <w:t xml:space="preserve"> and </w:t>
+      </w:r>
+      <w:r>
+        <w:fldChar w:fldCharType="begin"/>
+      </w:r>
+      <w:r>
+        <w:instrText> HYPERLINK "https://help.github.com/articles/generating-a-new-ssh-key-and-adding-it-to-the-ssh-agent" \l "generating-a-new-ssh-key"</w:instrText>
+      </w:r>
+      <w:r>
+        <w:fldChar w:fldCharType="separate"/>
+      </w:r>
+      <w:r>
+        <w:rPr>
+          <w:rStyle w:val="InternetLink"/>
+        </w:rPr>
+        <w:t>generated a new SSH key</w:t>
+      </w:r>
+      <w:r>
+        <w:fldChar w:fldCharType="end"/>
+      </w:r>
+      <w:r>
+        <w:rPr/>
+        <w:t xml:space="preserve">. </w:t>
+      </w:r>
+    </w:p>
+    <w:p>
+      <w:pPr>
+        <w:pStyle w:val="TextBody"/>
+        <w:numPr>
+          <w:ilvl w:val="0"/>
+          <w:numId w:val="10"/>
+        </w:numPr>
+        <w:tabs>
+          <w:tab w:val="left" w:pos="0" w:leader="none"/>
+        </w:tabs>
+        <w:ind w:left="707" w:hanging="283"/>
+        <w:rPr/>
+      </w:pPr>
+      <w:r>
+        <w:rPr/>
+        <w:t>Start the ssh-agent in the background.</w:t>
+      </w:r>
+    </w:p>
+    <w:p>
+      <w:pPr>
+        <w:pStyle w:val="PreformattedText"/>
+        <w:numPr>
+          <w:ilvl w:val="0"/>
+          <w:numId w:val="0"/>
+        </w:numPr>
+        <w:ind w:left="707" w:hanging="0"/>
+        <w:rPr/>
+      </w:pPr>
+      <w:r>
+        <w:rPr/>
+        <w:t>eval "$(ssh-agent -s)"</w:t>
+      </w:r>
+    </w:p>
+    <w:p>
+      <w:pPr>
+        <w:pStyle w:val="PreformattedText"/>
+        <w:numPr>
+          <w:ilvl w:val="0"/>
+          <w:numId w:val="0"/>
+        </w:numPr>
+        <w:spacing w:before="0" w:after="283"/>
+        <w:ind w:left="707" w:hanging="0"/>
+        <w:rPr/>
+      </w:pPr>
+      <w:r>
+        <w:rPr/>
+        <w:t>Agent pid 59566</w:t>
+      </w:r>
+    </w:p>
+    <w:p>
+      <w:pPr>
+        <w:pStyle w:val="TextBody"/>
+        <w:numPr>
+          <w:ilvl w:val="0"/>
+          <w:numId w:val="10"/>
+        </w:numPr>
+        <w:tabs>
+          <w:tab w:val="left" w:pos="0" w:leader="none"/>
+        </w:tabs>
+        <w:ind w:left="707" w:hanging="283"/>
+        <w:rPr/>
+      </w:pPr>
+      <w:r>
+        <w:rPr/>
+        <w:t xml:space="preserve">Add your SSH private key to the ssh-agent. If you created your key with a different name, or if you are adding an existing key that has a different name, replace </w:t>
+      </w:r>
+      <w:r>
+        <w:rPr>
+          <w:rStyle w:val="Emphasis"/>
+        </w:rPr>
+        <w:t>id_rsa</w:t>
+      </w:r>
+      <w:r>
+        <w:rPr/>
+        <w:t xml:space="preserve"> in the command with the name of your private key file.</w:t>
+      </w:r>
+    </w:p>
+    <w:p>
+      <w:pPr>
+        <w:pStyle w:val="PreformattedText"/>
+        <w:numPr>
+          <w:ilvl w:val="0"/>
+          <w:numId w:val="0"/>
+        </w:numPr>
+        <w:spacing w:before="0" w:after="283"/>
+        <w:ind w:left="707" w:hanging="0"/>
+        <w:rPr/>
+      </w:pPr>
+      <w:r>
+        <w:rPr/>
+        <w:t>ssh-add ~/.ssh/id_rsa</w:t>
+      </w:r>
+    </w:p>
+    <w:p>
+      <w:pPr>
+        <w:pStyle w:val="TextBody"/>
+        <w:numPr>
+          <w:ilvl w:val="0"/>
+          <w:numId w:val="10"/>
+        </w:numPr>
+        <w:tabs>
+          <w:tab w:val="left" w:pos="0" w:leader="none"/>
+        </w:tabs>
+        <w:ind w:left="707" w:hanging="283"/>
+        <w:rPr/>
+      </w:pPr>
+      <w:hyperlink r:id="rId18">
+        <w:r>
+          <w:rPr>
+            <w:rStyle w:val="InternetLink"/>
+          </w:rPr>
+          <w:t>Add the SSH key to your GitHub account</w:t>
+        </w:r>
+      </w:hyperlink>
+      <w:r>
+        <w:rPr/>
+        <w:t>.</w:t>
+      </w:r>
+    </w:p>
+    <w:p>
+      <w:pPr>
+        <w:pStyle w:val="Heading2"/>
+        <w:numPr>
+          <w:ilvl w:val="1"/>
+          <w:numId w:val="1"/>
+        </w:numPr>
+        <w:rPr/>
+      </w:pPr>
+      <w:r>
+        <w:rPr>
+          <w:rStyle w:val="InternetLink"/>
+          <w:sz w:val="40"/>
+          <w:szCs w:val="40"/>
+        </w:rPr>
+        <w:t>Adding a new SSH key to your GitHub account</w:t>
+      </w:r>
+    </w:p>
+    <w:p>
+      <w:pPr>
+        <w:pStyle w:val="TextBody"/>
+        <w:rPr/>
+      </w:pPr>
+      <w:r>
+        <w:rPr/>
+        <w:t xml:space="preserve">Link: </w:t>
+      </w:r>
+      <w:hyperlink r:id="rId19">
+        <w:r>
+          <w:rPr>
+            <w:rStyle w:val="InternetLink"/>
+          </w:rPr>
+          <w:t>https://help.github.com/articles/adding-a-new-ssh-key-to-your-github-account/</w:t>
+        </w:r>
+      </w:hyperlink>
+    </w:p>
+    <w:p>
+      <w:pPr>
+        <w:pStyle w:val="TextBody"/>
+        <w:rPr/>
+      </w:pPr>
+      <w:r>
+        <w:rPr/>
+        <w:t>To configure your GitHub account to use your new (or existing) SSH key, you'll also need to add it to your GitHub account.</w:t>
+      </w:r>
+    </w:p>
+    <w:p>
+      <w:pPr>
+        <w:pStyle w:val="TextBody"/>
+        <w:rPr/>
+      </w:pPr>
+      <w:r>
+        <w:rPr/>
+        <w:t>Before adding a new SSH key to your GitHub account, you should have:</w:t>
+      </w:r>
+    </w:p>
+    <w:p>
+      <w:pPr>
+        <w:pStyle w:val="TextBody"/>
+        <w:numPr>
+          <w:ilvl w:val="0"/>
+          <w:numId w:val="11"/>
+        </w:numPr>
+        <w:tabs>
+          <w:tab w:val="left" w:pos="0" w:leader="none"/>
+        </w:tabs>
+        <w:spacing w:before="0" w:after="0"/>
+        <w:ind w:left="707" w:hanging="283"/>
+        <w:rPr/>
+      </w:pPr>
+      <w:hyperlink r:id="rId20">
+        <w:r>
+          <w:rPr>
+            <w:rStyle w:val="InternetLink"/>
+          </w:rPr>
+          <w:t>Checked for existing SSH keys</w:t>
+        </w:r>
+      </w:hyperlink>
+      <w:r>
+        <w:rPr/>
+        <w:t xml:space="preserve"> </w:t>
+      </w:r>
+    </w:p>
+    <w:p>
+      <w:pPr>
+        <w:pStyle w:val="TextBody"/>
+        <w:numPr>
+          <w:ilvl w:val="0"/>
+          <w:numId w:val="11"/>
+        </w:numPr>
+        <w:tabs>
+          <w:tab w:val="left" w:pos="0" w:leader="none"/>
+        </w:tabs>
+        <w:ind w:left="707" w:hanging="283"/>
+        <w:rPr/>
+      </w:pPr>
+      <w:hyperlink r:id="rId21">
+        <w:r>
+          <w:rPr>
+            <w:rStyle w:val="InternetLink"/>
+          </w:rPr>
+          <w:t>Generated a new SSH key and added it to the ssh-agent</w:t>
+        </w:r>
+      </w:hyperlink>
+      <w:r>
+        <w:rPr/>
+        <w:t xml:space="preserve"> </w:t>
+      </w:r>
+    </w:p>
+    <w:p>
+      <w:pPr>
+        <w:pStyle w:val="TextBody"/>
+        <w:rPr/>
+      </w:pPr>
+      <w:r>
+        <w:rPr>
+          <w:rStyle w:val="StrongEmphasis"/>
+        </w:rPr>
+        <w:t>Note:</w:t>
+      </w:r>
+      <w:r>
+        <w:rPr/>
+        <w:t xml:space="preserve"> DSA keys were deprecated in OpenSSH 7.0. If your operating system uses OpenSSH, you'll need to use an alternate type of key when setting up SSH, such as an RSA key. For instance, if your operating system is MacOS Sierra, you can set up SSH using an RSA key.</w:t>
+      </w:r>
+    </w:p>
+    <w:p>
+      <w:pPr>
+        <w:pStyle w:val="TextBody"/>
+        <w:numPr>
+          <w:ilvl w:val="0"/>
+          <w:numId w:val="12"/>
+        </w:numPr>
+        <w:tabs>
+          <w:tab w:val="left" w:pos="0" w:leader="none"/>
+        </w:tabs>
+        <w:ind w:left="707" w:hanging="283"/>
+        <w:rPr/>
+      </w:pPr>
+      <w:r>
+        <w:rPr/>
+        <w:t>Copy the SSH key to your clipboard.</w:t>
+      </w:r>
+    </w:p>
+    <w:p>
+      <w:pPr>
+        <w:pStyle w:val="TextBody"/>
+        <w:numPr>
+          <w:ilvl w:val="0"/>
+          <w:numId w:val="0"/>
+        </w:numPr>
+        <w:ind w:left="707" w:hanging="0"/>
+        <w:rPr/>
+      </w:pPr>
+      <w:r>
+        <w:rPr/>
+        <w:t>If your SSH key file has a different name than the example code, modify the filename to match your current setup. When copying your key, don't add any newlines or whitespace.</w:t>
+      </w:r>
+    </w:p>
+    <w:p>
+      <w:pPr>
+        <w:pStyle w:val="PreformattedText"/>
+        <w:numPr>
+          <w:ilvl w:val="0"/>
+          <w:numId w:val="0"/>
+        </w:numPr>
+        <w:ind w:left="707" w:hanging="0"/>
+        <w:rPr/>
+      </w:pPr>
+      <w:r>
+        <w:rPr/>
+        <w:t>$ sudo apt-get install xclip</w:t>
+      </w:r>
+    </w:p>
+    <w:p>
+      <w:pPr>
+        <w:pStyle w:val="PreformattedText"/>
+        <w:numPr>
+          <w:ilvl w:val="0"/>
+          <w:numId w:val="0"/>
+        </w:numPr>
+        <w:ind w:left="707" w:hanging="0"/>
+        <w:rPr/>
+      </w:pPr>
+      <w:r>
+        <w:rPr/>
+        <w:t># Downloads and installs xclip. If you don't have `apt-get`, you might need to use another installer (like `yum`)</w:t>
+      </w:r>
+    </w:p>
+    <w:p>
+      <w:pPr>
+        <w:pStyle w:val="PreformattedText"/>
+        <w:numPr>
+          <w:ilvl w:val="0"/>
+          <w:numId w:val="0"/>
+        </w:numPr>
+        <w:ind w:left="707" w:hanging="0"/>
+        <w:rPr/>
+      </w:pPr>
+      <w:r>
+        <w:rPr/>
+      </w:r>
+    </w:p>
+    <w:p>
+      <w:pPr>
+        <w:pStyle w:val="PreformattedText"/>
+        <w:numPr>
+          <w:ilvl w:val="0"/>
+          <w:numId w:val="0"/>
+        </w:numPr>
+        <w:ind w:left="707" w:hanging="0"/>
+        <w:rPr/>
+      </w:pPr>
+      <w:r>
+        <w:rPr/>
+        <w:t>$ xclip -sel clip &lt; ~/.ssh/id_rsa.pub</w:t>
+      </w:r>
+    </w:p>
+    <w:p>
+      <w:pPr>
+        <w:pStyle w:val="PreformattedText"/>
+        <w:numPr>
+          <w:ilvl w:val="0"/>
+          <w:numId w:val="0"/>
+        </w:numPr>
+        <w:spacing w:before="0" w:after="283"/>
+        <w:ind w:left="707" w:hanging="0"/>
+        <w:rPr/>
+      </w:pPr>
+      <w:r>
+        <w:rPr/>
+        <w:t># Copies the contents of the id_rsa.pub file to your clipboard</w:t>
+      </w:r>
+    </w:p>
+    <w:p>
+      <w:pPr>
+        <w:pStyle w:val="TextBody"/>
+        <w:numPr>
+          <w:ilvl w:val="0"/>
+          <w:numId w:val="0"/>
+        </w:numPr>
+        <w:ind w:left="707" w:hanging="0"/>
+        <w:rPr/>
+      </w:pPr>
+      <w:r>
+        <w:rPr>
+          <w:rStyle w:val="StrongEmphasis"/>
+        </w:rPr>
+        <w:t>Tip:</w:t>
+      </w:r>
+      <w:r>
+        <w:rPr/>
+        <w:t xml:space="preserve"> If </w:t>
+      </w:r>
+      <w:r>
+        <w:rPr>
+          <w:rStyle w:val="SourceText"/>
+        </w:rPr>
+        <w:t>xclip</w:t>
+      </w:r>
+      <w:r>
+        <w:rPr/>
+        <w:t xml:space="preserve"> isn't working, you can locate the hidden </w:t>
+      </w:r>
+      <w:r>
+        <w:rPr>
+          <w:rStyle w:val="SourceText"/>
+        </w:rPr>
+        <w:t>.ssh</w:t>
+      </w:r>
+      <w:r>
+        <w:rPr/>
+        <w:t xml:space="preserve"> folder, open the file in your favorite text editor, and copy it to your clipboard.</w:t>
+      </w:r>
+    </w:p>
+    <w:p>
+      <w:pPr>
+        <w:pStyle w:val="TextBody"/>
+        <w:numPr>
+          <w:ilvl w:val="0"/>
+          <w:numId w:val="12"/>
+        </w:numPr>
+        <w:tabs>
+          <w:tab w:val="left" w:pos="0" w:leader="none"/>
+        </w:tabs>
+        <w:ind w:left="707" w:hanging="283"/>
+        <w:rPr/>
+      </w:pPr>
+      <w:r>
+        <w:rPr/>
+        <w:drawing>
+          <wp:inline distT="0" distB="0" distL="0" distR="0">
+            <wp:extent cx="2882265" cy="4838065"/>
+            <wp:effectExtent l="0" t="0" r="0" b="0"/>
+            <wp:docPr id="1" name="Image1" descr=""/>
+            <wp:cNvGraphicFramePr>
+              <a:graphicFrameLocks xmlns:a="http://schemas.openxmlformats.org/drawingml/2006/main" noChangeAspect="1"/>
+            </wp:cNvGraphicFramePr>
+            <a:graphic xmlns:a="http://schemas.openxmlformats.org/drawingml/2006/main">
+              <a:graphicData uri="http://schemas.openxmlformats.org/drawingml/2006/picture">
+                <pic:pic xmlns:pic="http://schemas.openxmlformats.org/drawingml/2006/picture">
+                  <pic:nvPicPr>
+                    <pic:cNvPr id="1" name="Image1" descr=""/>
+                    <pic:cNvPicPr>
+                      <a:picLocks noChangeAspect="1" noChangeArrowheads="1"/>
+                    </pic:cNvPicPr>
+                  </pic:nvPicPr>
+                  <pic:blipFill>
+                    <a:blip r:link="rId22"/>
+                    <a:stretch>
+                      <a:fillRect/>
+                    </a:stretch>
+                  </pic:blipFill>
+                  <pic:spPr bwMode="auto">
+                    <a:xfrm>
+                      <a:off x="0" y="0"/>
+                      <a:ext cx="2882265" cy="4838065"/>
+                    </a:xfrm>
+                    <a:prstGeom prst="rect">
+                      <a:avLst/>
+                    </a:prstGeom>
+                  </pic:spPr>
+                </pic:pic>
+              </a:graphicData>
+            </a:graphic>
+          </wp:inline>
+        </w:drawing>
+      </w:r>
+      <w:r>
+        <w:rPr/>
+        <w:t xml:space="preserve">In the upper-right corner of any page, click your profile photo, then click </w:t>
+      </w:r>
+      <w:r>
+        <w:rPr>
+          <w:rStyle w:val="StrongEmphasis"/>
+        </w:rPr>
+        <w:t>Settings</w:t>
+      </w:r>
+      <w:r>
+        <w:rPr/>
+        <w:t xml:space="preserve">. </w:t>
+      </w:r>
+    </w:p>
+    <w:p>
+      <w:pPr>
+        <w:pStyle w:val="TextBody"/>
+        <w:numPr>
+          <w:ilvl w:val="0"/>
+          <w:numId w:val="12"/>
+        </w:numPr>
+        <w:tabs>
+          <w:tab w:val="left" w:pos="0" w:leader="none"/>
+        </w:tabs>
+        <w:ind w:left="707" w:hanging="283"/>
+        <w:rPr/>
+      </w:pPr>
+      <w:r>
+        <w:rPr/>
+        <w:drawing>
+          <wp:inline distT="0" distB="0" distL="0" distR="0">
+            <wp:extent cx="2486025" cy="990600"/>
+            <wp:effectExtent l="0" t="0" r="0" b="0"/>
+            <wp:docPr id="2" name="Image2" descr=""/>
+            <wp:cNvGraphicFramePr>
+              <a:graphicFrameLocks xmlns:a="http://schemas.openxmlformats.org/drawingml/2006/main" noChangeAspect="1"/>
+            </wp:cNvGraphicFramePr>
+            <a:graphic xmlns:a="http://schemas.openxmlformats.org/drawingml/2006/main">
+              <a:graphicData uri="http://schemas.openxmlformats.org/drawingml/2006/picture">
+                <pic:pic xmlns:pic="http://schemas.openxmlformats.org/drawingml/2006/picture">
+                  <pic:nvPicPr>
+                    <pic:cNvPr id="2" name="Image2" descr=""/>
+                    <pic:cNvPicPr>
+                      <a:picLocks noChangeAspect="1" noChangeArrowheads="1"/>
+                    </pic:cNvPicPr>
+                  </pic:nvPicPr>
+                  <pic:blipFill>
+                    <a:blip r:embed="rId23"/>
+                    <a:stretch>
+                      <a:fillRect/>
+                    </a:stretch>
+                  </pic:blipFill>
+                  <pic:spPr bwMode="auto">
+                    <a:xfrm>
+                      <a:off x="0" y="0"/>
+                      <a:ext cx="2486025" cy="990600"/>
+                    </a:xfrm>
+                    <a:prstGeom prst="rect">
+                      <a:avLst/>
+                    </a:prstGeom>
+                  </pic:spPr>
+                </pic:pic>
+              </a:graphicData>
+            </a:graphic>
+          </wp:inline>
+        </w:drawing>
+      </w:r>
+      <w:r>
+        <w:rPr/>
+        <w:t xml:space="preserve">In the user settings sidebar, click </w:t>
+      </w:r>
+      <w:r>
+        <w:rPr>
+          <w:rStyle w:val="StrongEmphasis"/>
+        </w:rPr>
+        <w:t>SSH and GPG keys</w:t>
+      </w:r>
+      <w:r>
+        <w:rPr/>
+        <w:t xml:space="preserve">. </w:t>
+      </w:r>
+    </w:p>
+    <w:p>
+      <w:pPr>
+        <w:pStyle w:val="TextBody"/>
+        <w:numPr>
+          <w:ilvl w:val="0"/>
+          <w:numId w:val="12"/>
+        </w:numPr>
+        <w:tabs>
+          <w:tab w:val="left" w:pos="0" w:leader="none"/>
+        </w:tabs>
+        <w:ind w:left="707" w:hanging="283"/>
+        <w:rPr/>
+      </w:pPr>
+      <w:r>
+        <w:rPr/>
+        <w:drawing>
+          <wp:inline distT="0" distB="0" distL="0" distR="0">
+            <wp:extent cx="5106035" cy="1145540"/>
+            <wp:effectExtent l="0" t="0" r="0" b="0"/>
+            <wp:docPr id="3" name="Image3" descr=""/>
+            <wp:cNvGraphicFramePr>
+              <a:graphicFrameLocks xmlns:a="http://schemas.openxmlformats.org/drawingml/2006/main" noChangeAspect="1"/>
+            </wp:cNvGraphicFramePr>
+            <a:graphic xmlns:a="http://schemas.openxmlformats.org/drawingml/2006/main">
+              <a:graphicData uri="http://schemas.openxmlformats.org/drawingml/2006/picture">
+                <pic:pic xmlns:pic="http://schemas.openxmlformats.org/drawingml/2006/picture">
+                  <pic:nvPicPr>
+                    <pic:cNvPr id="3" name="Image3" descr=""/>
+                    <pic:cNvPicPr>
+                      <a:picLocks noChangeAspect="1" noChangeArrowheads="1"/>
+                    </pic:cNvPicPr>
+                  </pic:nvPicPr>
+                  <pic:blipFill>
+                    <a:blip r:embed="rId24"/>
+                    <a:stretch>
+                      <a:fillRect/>
+                    </a:stretch>
+                  </pic:blipFill>
+                  <pic:spPr bwMode="auto">
+                    <a:xfrm>
+                      <a:off x="0" y="0"/>
+                      <a:ext cx="5106035" cy="1145540"/>
+                    </a:xfrm>
+                    <a:prstGeom prst="rect">
+                      <a:avLst/>
+                    </a:prstGeom>
+                  </pic:spPr>
+                </pic:pic>
+              </a:graphicData>
+            </a:graphic>
+          </wp:inline>
+        </w:drawing>
+      </w:r>
+      <w:r>
+        <w:rPr/>
+        <w:t xml:space="preserve">Click </w:t>
+      </w:r>
+      <w:r>
+        <w:rPr>
+          <w:rStyle w:val="StrongEmphasis"/>
+        </w:rPr>
+        <w:t>New SSH key</w:t>
+      </w:r>
+      <w:r>
+        <w:rPr/>
+        <w:t xml:space="preserve"> or </w:t>
+      </w:r>
+      <w:r>
+        <w:rPr>
+          <w:rStyle w:val="StrongEmphasis"/>
+        </w:rPr>
+        <w:t>Add SSH key</w:t>
+      </w:r>
+      <w:r>
+        <w:rPr/>
+        <w:t xml:space="preserve">. </w:t>
+      </w:r>
+    </w:p>
+    <w:p>
+      <w:pPr>
+        <w:pStyle w:val="TextBody"/>
+        <w:numPr>
+          <w:ilvl w:val="0"/>
+          <w:numId w:val="12"/>
+        </w:numPr>
+        <w:tabs>
+          <w:tab w:val="left" w:pos="0" w:leader="none"/>
+        </w:tabs>
+        <w:spacing w:before="0" w:after="0"/>
+        <w:ind w:left="707" w:hanging="283"/>
+        <w:rPr/>
+      </w:pPr>
+      <w:r>
+        <w:rPr/>
+        <w:t xml:space="preserve">In the "Title" field, add a descriptive label for the new key. For example, if you're using a personal Mac, you might call this key "Personal MacBook Air". </w:t>
+      </w:r>
+    </w:p>
+    <w:p>
+      <w:pPr>
+        <w:pStyle w:val="TextBody"/>
+        <w:numPr>
+          <w:ilvl w:val="0"/>
+          <w:numId w:val="12"/>
+        </w:numPr>
+        <w:tabs>
+          <w:tab w:val="left" w:pos="0" w:leader="none"/>
+        </w:tabs>
+        <w:spacing w:before="0" w:after="0"/>
+        <w:ind w:left="707" w:hanging="283"/>
+        <w:rPr/>
+      </w:pPr>
+      <w:r>
+        <w:rPr/>
+        <w:drawing>
+          <wp:inline distT="0" distB="0" distL="0" distR="0">
+            <wp:extent cx="4877435" cy="3395345"/>
+            <wp:effectExtent l="0" t="0" r="0" b="0"/>
+            <wp:docPr id="4" name="Image4" descr=""/>
+            <wp:cNvGraphicFramePr>
+              <a:graphicFrameLocks xmlns:a="http://schemas.openxmlformats.org/drawingml/2006/main" noChangeAspect="1"/>
+            </wp:cNvGraphicFramePr>
+            <a:graphic xmlns:a="http://schemas.openxmlformats.org/drawingml/2006/main">
+              <a:graphicData uri="http://schemas.openxmlformats.org/drawingml/2006/picture">
+                <pic:pic xmlns:pic="http://schemas.openxmlformats.org/drawingml/2006/picture">
+                  <pic:nvPicPr>
+                    <pic:cNvPr id="4" name="Image4" descr=""/>
+                    <pic:cNvPicPr>
+                      <a:picLocks noChangeAspect="1" noChangeArrowheads="1"/>
+                    </pic:cNvPicPr>
+                  </pic:nvPicPr>
+                  <pic:blipFill>
+                    <a:blip r:link="rId25"/>
+                    <a:stretch>
+                      <a:fillRect/>
+                    </a:stretch>
+                  </pic:blipFill>
+                  <pic:spPr bwMode="auto">
+                    <a:xfrm>
+                      <a:off x="0" y="0"/>
+                      <a:ext cx="4877435" cy="3395345"/>
+                    </a:xfrm>
+                    <a:prstGeom prst="rect">
+                      <a:avLst/>
+                    </a:prstGeom>
+                  </pic:spPr>
+                </pic:pic>
+              </a:graphicData>
+            </a:graphic>
+          </wp:inline>
+        </w:drawing>
+      </w:r>
+      <w:r>
+        <w:rPr/>
+        <w:t xml:space="preserve">Paste your key into the "Key" field. </w:t>
+      </w:r>
+    </w:p>
+    <w:p>
+      <w:pPr>
+        <w:pStyle w:val="TextBody"/>
+        <w:numPr>
+          <w:ilvl w:val="0"/>
+          <w:numId w:val="12"/>
+        </w:numPr>
+        <w:tabs>
+          <w:tab w:val="left" w:pos="0" w:leader="none"/>
+        </w:tabs>
+        <w:spacing w:before="0" w:after="0"/>
+        <w:ind w:left="707" w:hanging="283"/>
+        <w:rPr/>
+      </w:pPr>
+      <w:r>
+        <w:rPr/>
+        <w:drawing>
+          <wp:inline distT="0" distB="0" distL="0" distR="0">
+            <wp:extent cx="1514475" cy="800100"/>
+            <wp:effectExtent l="0" t="0" r="0" b="0"/>
+            <wp:docPr id="5" name="Image5" descr=""/>
+            <wp:cNvGraphicFramePr>
+              <a:graphicFrameLocks xmlns:a="http://schemas.openxmlformats.org/drawingml/2006/main" noChangeAspect="1"/>
+            </wp:cNvGraphicFramePr>
+            <a:graphic xmlns:a="http://schemas.openxmlformats.org/drawingml/2006/main">
+              <a:graphicData uri="http://schemas.openxmlformats.org/drawingml/2006/picture">
+                <pic:pic xmlns:pic="http://schemas.openxmlformats.org/drawingml/2006/picture">
+                  <pic:nvPicPr>
+                    <pic:cNvPr id="5" name="Image5" descr=""/>
+                    <pic:cNvPicPr>
+                      <a:picLocks noChangeAspect="1" noChangeArrowheads="1"/>
+                    </pic:cNvPicPr>
+                  </pic:nvPicPr>
+                  <pic:blipFill>
+                    <a:blip r:link="rId26"/>
+                    <a:stretch>
+                      <a:fillRect/>
+                    </a:stretch>
+                  </pic:blipFill>
+                  <pic:spPr bwMode="auto">
+                    <a:xfrm>
+                      <a:off x="0" y="0"/>
+                      <a:ext cx="1514475" cy="800100"/>
+                    </a:xfrm>
+                    <a:prstGeom prst="rect">
+                      <a:avLst/>
+                    </a:prstGeom>
+                  </pic:spPr>
+                </pic:pic>
+              </a:graphicData>
+            </a:graphic>
+          </wp:inline>
+        </w:drawing>
+      </w:r>
+      <w:r>
+        <w:rPr/>
+        <w:t xml:space="preserve">Click </w:t>
+      </w:r>
+      <w:r>
+        <w:rPr>
+          <w:rStyle w:val="StrongEmphasis"/>
+        </w:rPr>
+        <w:t>Add SSH key</w:t>
+      </w:r>
+      <w:r>
+        <w:rPr/>
+        <w:t xml:space="preserve">. </w:t>
+      </w:r>
+    </w:p>
+    <w:p>
+      <w:pPr>
+        <w:pStyle w:val="TextBody"/>
+        <w:numPr>
+          <w:ilvl w:val="0"/>
+          <w:numId w:val="12"/>
+        </w:numPr>
+        <w:tabs>
+          <w:tab w:val="left" w:pos="0" w:leader="none"/>
+        </w:tabs>
+        <w:ind w:left="707" w:hanging="283"/>
+        <w:rPr/>
+      </w:pPr>
+      <w:r>
+        <w:rPr/>
+        <w:drawing>
+          <wp:inline distT="0" distB="0" distL="0" distR="0">
+            <wp:extent cx="3648075" cy="2286000"/>
+            <wp:effectExtent l="0" t="0" r="0" b="0"/>
+            <wp:docPr id="6" name="Image6" descr=""/>
+            <wp:cNvGraphicFramePr>
+              <a:graphicFrameLocks xmlns:a="http://schemas.openxmlformats.org/drawingml/2006/main" noChangeAspect="1"/>
+            </wp:cNvGraphicFramePr>
+            <a:graphic xmlns:a="http://schemas.openxmlformats.org/drawingml/2006/main">
+              <a:graphicData uri="http://schemas.openxmlformats.org/drawingml/2006/picture">
+                <pic:pic xmlns:pic="http://schemas.openxmlformats.org/drawingml/2006/picture">
+                  <pic:nvPicPr>
+                    <pic:cNvPr id="6" name="Image6" descr=""/>
+                    <pic:cNvPicPr>
+                      <a:picLocks noChangeAspect="1" noChangeArrowheads="1"/>
+                    </pic:cNvPicPr>
+                  </pic:nvPicPr>
+                  <pic:blipFill>
+                    <a:blip r:embed="rId27"/>
+                    <a:stretch>
+                      <a:fillRect/>
+                    </a:stretch>
+                  </pic:blipFill>
+                  <pic:spPr bwMode="auto">
+                    <a:xfrm>
+                      <a:off x="0" y="0"/>
+                      <a:ext cx="3648075" cy="2286000"/>
+                    </a:xfrm>
+                    <a:prstGeom prst="rect">
+                      <a:avLst/>
+                    </a:prstGeom>
+                  </pic:spPr>
+                </pic:pic>
+              </a:graphicData>
+            </a:graphic>
+          </wp:inline>
+        </w:drawing>
+      </w:r>
+      <w:r>
+        <w:rPr/>
+        <w:t xml:space="preserve">If prompted, confirm your GitHub password. </w:t>
+      </w:r>
+    </w:p>
+    <w:p>
+      <w:pPr>
+        <w:pStyle w:val="TextBody"/>
+        <w:rPr>
+          <w:rStyle w:val="InternetLink"/>
+          <w:sz w:val="40"/>
+          <w:szCs w:val="40"/>
+        </w:rPr>
+      </w:pPr>
+      <w:r>
+        <w:rPr/>
+      </w:r>
+    </w:p>
+    <w:p>
+      <w:pPr>
+        <w:pStyle w:val="TextBody"/>
+        <w:rPr/>
+      </w:pPr>
+      <w:r>
+        <w:rPr/>
+        <w:t xml:space="preserve">You have to use </w:t>
+      </w:r>
+      <w:r>
+        <w:rPr>
+          <w:rStyle w:val="StrongEmphasis"/>
+        </w:rPr>
+        <w:t>SSH</w:t>
+      </w:r>
+      <w:r>
+        <w:rPr/>
+        <w:t xml:space="preserve"> version not </w:t>
+      </w:r>
+      <w:r>
+        <w:rPr>
+          <w:rStyle w:val="StrongEmphasis"/>
+        </w:rPr>
+        <w:t>HTTPS</w:t>
+      </w:r>
+      <w:r>
+        <w:rPr/>
+        <w:t xml:space="preserve">.When you clone from repository, copy the link with </w:t>
+      </w:r>
+      <w:r>
+        <w:rPr>
+          <w:rStyle w:val="StrongEmphasis"/>
+        </w:rPr>
+        <w:t>SSH</w:t>
+      </w:r>
+      <w:r>
+        <w:rPr/>
+        <w:t xml:space="preserve"> version, because SSH easy to use and solves all problems with access.You can set access for every SSH you input into your account (like push, pull, clone etc...)</w:t>
+      </w:r>
+    </w:p>
+    <w:p>
+      <w:pPr>
+        <w:pStyle w:val="TextBody"/>
+        <w:rPr/>
+      </w:pPr>
+      <w:r>
+        <w:rPr/>
+        <w:t>here is a link, which says why we need ssh and how to use it: step by step</w:t>
+      </w:r>
+    </w:p>
+    <w:p>
+      <w:pPr>
+        <w:pStyle w:val="Normal"/>
+        <w:rPr/>
+      </w:pPr>
+      <w:r>
+        <w:rPr/>
+      </w:r>
+    </w:p>
+    <w:p>
+      <w:pPr>
+        <w:pStyle w:val="Normal"/>
+        <w:rPr/>
+      </w:pPr>
+      <w:r>
+        <w:rPr/>
+      </w:r>
+    </w:p>
+    <w:p>
+      <w:pPr>
+        <w:pStyle w:val="Heading3"/>
+        <w:numPr>
+          <w:ilvl w:val="2"/>
+          <w:numId w:val="1"/>
+        </w:numPr>
+        <w:rPr/>
+      </w:pPr>
+      <w:hyperlink r:id="rId28">
         <w:r>
           <w:rPr>
             <w:rStyle w:val="InternetLink"/>
@@ -1596,7 +2952,7 @@
         </w:rPr>
         <w:t xml:space="preserve">Link: </w:t>
       </w:r>
-      <w:hyperlink r:id="rId14">
+      <w:hyperlink r:id="rId29">
         <w:r>
           <w:rPr>
             <w:rStyle w:val="InternetLink"/>
@@ -1616,8 +2972,8 @@
         </w:numPr>
         <w:rPr/>
       </w:pPr>
-      <w:bookmarkStart w:id="7" w:name="introduction"/>
-      <w:bookmarkEnd w:id="7"/>
+      <w:bookmarkStart w:id="9" w:name="introduction"/>
+      <w:bookmarkEnd w:id="9"/>
       <w:r>
         <w:rPr/>
         <w:t>Introduction</w:t>
@@ -1715,7 +3071,7 @@
         <w:rPr/>
         <w:t xml:space="preserve">Work on it, commit changes and push the changes back to the bare repository. You can read more about this in this </w:t>
       </w:r>
-      <w:hyperlink r:id="rId15">
+      <w:hyperlink r:id="rId30">
         <w:r>
           <w:rPr>
             <w:rStyle w:val="InternetLink"/>
@@ -1791,8 +3147,8 @@
         </w:numPr>
         <w:rPr/>
       </w:pPr>
-      <w:bookmarkStart w:id="8" w:name="backup-a-bare-repository-with-git-clone---mirror"/>
-      <w:bookmarkEnd w:id="8"/>
+      <w:bookmarkStart w:id="10" w:name="backup-a-bare-repository-with-git-clone---mirror"/>
+      <w:bookmarkEnd w:id="10"/>
       <w:r>
         <w:rPr/>
         <w:t>Backup a bare repository with git clone –mirror</w:t>
@@ -1953,7 +3309,7 @@
         <w:rPr/>
         <w:t xml:space="preserve">Prepare your server, where the backup is stored to access the one where the original bare repository is via </w:t>
       </w:r>
-      <w:hyperlink r:id="rId16">
+      <w:hyperlink r:id="rId31">
         <w:r>
           <w:rPr>
             <w:rStyle w:val="InternetLink"/>
@@ -2068,8 +3424,8 @@
         </w:numPr>
         <w:rPr/>
       </w:pPr>
-      <w:bookmarkStart w:id="9" w:name="example"/>
-      <w:bookmarkEnd w:id="9"/>
+      <w:bookmarkStart w:id="11" w:name="example"/>
+      <w:bookmarkEnd w:id="11"/>
       <w:r>
         <w:rPr/>
         <w:t>Example</w:t>
@@ -2321,6 +3677,43 @@
       <w:r>
         <w:rPr/>
         <w:t xml:space="preserve"> does not delete the remote repository from the server. It simply removes the remote and its references from your local repository.</w:t>
+      </w:r>
+    </w:p>
+    <w:p>
+      <w:pPr>
+        <w:pStyle w:val="TextBody"/>
+        <w:rPr/>
+      </w:pPr>
+      <w:r>
+        <w:rPr/>
+        <w:t>For any GITHUB help</w:t>
+      </w:r>
+    </w:p>
+    <w:p>
+      <w:pPr>
+        <w:pStyle w:val="TextBody"/>
+        <w:rPr/>
+      </w:pPr>
+      <w:r>
+        <w:rPr/>
+        <w:t xml:space="preserve">link: </w:t>
+      </w:r>
+      <w:hyperlink r:id="rId32">
+        <w:r>
+          <w:rPr>
+            <w:rStyle w:val="InternetLink"/>
+          </w:rPr>
+          <w:t>https://help.github.com/</w:t>
+        </w:r>
+      </w:hyperlink>
+    </w:p>
+    <w:p>
+      <w:pPr>
+        <w:pStyle w:val="TextBody"/>
+        <w:rPr/>
+      </w:pPr>
+      <w:r>
+        <w:rPr/>
       </w:r>
     </w:p>
     <w:p>
@@ -3480,6 +4873,509 @@
         <w:rFonts w:ascii="Symbol" w:hAnsi="Symbol" w:cs="Symbol" w:hint="default"/>
         <w:rFonts w:cs="OpenSymbol"/>
       </w:rPr>
+    </w:lvl>
+  </w:abstractNum>
+  <w:abstractNum w:abstractNumId="9">
+    <w:lvl w:ilvl="0">
+      <w:start w:val="1"/>
+      <w:numFmt w:val="decimal"/>
+      <w:lvlText w:val="%1."/>
+      <w:lvlJc w:val="left"/>
+      <w:pPr>
+        <w:tabs>
+          <w:tab w:val="num" w:pos="707"/>
+        </w:tabs>
+        <w:ind w:left="707" w:hanging="283"/>
+      </w:pPr>
+      <w:rPr/>
+    </w:lvl>
+    <w:lvl w:ilvl="1">
+      <w:start w:val="1"/>
+      <w:numFmt w:val="decimal"/>
+      <w:lvlText w:val="%2."/>
+      <w:lvlJc w:val="left"/>
+      <w:pPr>
+        <w:tabs>
+          <w:tab w:val="num" w:pos="1414"/>
+        </w:tabs>
+        <w:ind w:left="1414" w:hanging="283"/>
+      </w:pPr>
+      <w:rPr/>
+    </w:lvl>
+    <w:lvl w:ilvl="2">
+      <w:start w:val="1"/>
+      <w:numFmt w:val="decimal"/>
+      <w:lvlText w:val="%3."/>
+      <w:lvlJc w:val="left"/>
+      <w:pPr>
+        <w:tabs>
+          <w:tab w:val="num" w:pos="2121"/>
+        </w:tabs>
+        <w:ind w:left="2121" w:hanging="283"/>
+      </w:pPr>
+      <w:rPr/>
+    </w:lvl>
+    <w:lvl w:ilvl="3">
+      <w:start w:val="1"/>
+      <w:numFmt w:val="decimal"/>
+      <w:lvlText w:val="%4."/>
+      <w:lvlJc w:val="left"/>
+      <w:pPr>
+        <w:tabs>
+          <w:tab w:val="num" w:pos="2828"/>
+        </w:tabs>
+        <w:ind w:left="2828" w:hanging="283"/>
+      </w:pPr>
+      <w:rPr/>
+    </w:lvl>
+    <w:lvl w:ilvl="4">
+      <w:start w:val="1"/>
+      <w:numFmt w:val="decimal"/>
+      <w:lvlText w:val="%5."/>
+      <w:lvlJc w:val="left"/>
+      <w:pPr>
+        <w:tabs>
+          <w:tab w:val="num" w:pos="3535"/>
+        </w:tabs>
+        <w:ind w:left="3535" w:hanging="283"/>
+      </w:pPr>
+      <w:rPr/>
+    </w:lvl>
+    <w:lvl w:ilvl="5">
+      <w:start w:val="1"/>
+      <w:numFmt w:val="decimal"/>
+      <w:lvlText w:val="%6."/>
+      <w:lvlJc w:val="left"/>
+      <w:pPr>
+        <w:tabs>
+          <w:tab w:val="num" w:pos="4242"/>
+        </w:tabs>
+        <w:ind w:left="4242" w:hanging="283"/>
+      </w:pPr>
+      <w:rPr/>
+    </w:lvl>
+    <w:lvl w:ilvl="6">
+      <w:start w:val="1"/>
+      <w:numFmt w:val="decimal"/>
+      <w:lvlText w:val="%7."/>
+      <w:lvlJc w:val="left"/>
+      <w:pPr>
+        <w:tabs>
+          <w:tab w:val="num" w:pos="4949"/>
+        </w:tabs>
+        <w:ind w:left="4949" w:hanging="283"/>
+      </w:pPr>
+      <w:rPr/>
+    </w:lvl>
+    <w:lvl w:ilvl="7">
+      <w:start w:val="1"/>
+      <w:numFmt w:val="decimal"/>
+      <w:lvlText w:val="%8."/>
+      <w:lvlJc w:val="left"/>
+      <w:pPr>
+        <w:tabs>
+          <w:tab w:val="num" w:pos="5656"/>
+        </w:tabs>
+        <w:ind w:left="5656" w:hanging="283"/>
+      </w:pPr>
+      <w:rPr/>
+    </w:lvl>
+    <w:lvl w:ilvl="8">
+      <w:start w:val="1"/>
+      <w:numFmt w:val="decimal"/>
+      <w:lvlText w:val="%9."/>
+      <w:lvlJc w:val="left"/>
+      <w:pPr>
+        <w:tabs>
+          <w:tab w:val="num" w:pos="6363"/>
+        </w:tabs>
+        <w:ind w:left="6363" w:hanging="283"/>
+      </w:pPr>
+      <w:rPr/>
+    </w:lvl>
+  </w:abstractNum>
+  <w:abstractNum w:abstractNumId="10">
+    <w:lvl w:ilvl="0">
+      <w:start w:val="1"/>
+      <w:numFmt w:val="decimal"/>
+      <w:lvlText w:val="%1."/>
+      <w:lvlJc w:val="left"/>
+      <w:pPr>
+        <w:tabs>
+          <w:tab w:val="num" w:pos="707"/>
+        </w:tabs>
+        <w:ind w:left="707" w:hanging="283"/>
+      </w:pPr>
+      <w:rPr/>
+    </w:lvl>
+    <w:lvl w:ilvl="1">
+      <w:start w:val="1"/>
+      <w:numFmt w:val="decimal"/>
+      <w:lvlText w:val="%2."/>
+      <w:lvlJc w:val="left"/>
+      <w:pPr>
+        <w:tabs>
+          <w:tab w:val="num" w:pos="1414"/>
+        </w:tabs>
+        <w:ind w:left="1414" w:hanging="283"/>
+      </w:pPr>
+      <w:rPr/>
+    </w:lvl>
+    <w:lvl w:ilvl="2">
+      <w:start w:val="1"/>
+      <w:numFmt w:val="decimal"/>
+      <w:lvlText w:val="%3."/>
+      <w:lvlJc w:val="left"/>
+      <w:pPr>
+        <w:tabs>
+          <w:tab w:val="num" w:pos="2121"/>
+        </w:tabs>
+        <w:ind w:left="2121" w:hanging="283"/>
+      </w:pPr>
+      <w:rPr/>
+    </w:lvl>
+    <w:lvl w:ilvl="3">
+      <w:start w:val="1"/>
+      <w:numFmt w:val="decimal"/>
+      <w:lvlText w:val="%4."/>
+      <w:lvlJc w:val="left"/>
+      <w:pPr>
+        <w:tabs>
+          <w:tab w:val="num" w:pos="2828"/>
+        </w:tabs>
+        <w:ind w:left="2828" w:hanging="283"/>
+      </w:pPr>
+      <w:rPr/>
+    </w:lvl>
+    <w:lvl w:ilvl="4">
+      <w:start w:val="1"/>
+      <w:numFmt w:val="decimal"/>
+      <w:lvlText w:val="%5."/>
+      <w:lvlJc w:val="left"/>
+      <w:pPr>
+        <w:tabs>
+          <w:tab w:val="num" w:pos="3535"/>
+        </w:tabs>
+        <w:ind w:left="3535" w:hanging="283"/>
+      </w:pPr>
+      <w:rPr/>
+    </w:lvl>
+    <w:lvl w:ilvl="5">
+      <w:start w:val="1"/>
+      <w:numFmt w:val="decimal"/>
+      <w:lvlText w:val="%6."/>
+      <w:lvlJc w:val="left"/>
+      <w:pPr>
+        <w:tabs>
+          <w:tab w:val="num" w:pos="4242"/>
+        </w:tabs>
+        <w:ind w:left="4242" w:hanging="283"/>
+      </w:pPr>
+      <w:rPr/>
+    </w:lvl>
+    <w:lvl w:ilvl="6">
+      <w:start w:val="1"/>
+      <w:numFmt w:val="decimal"/>
+      <w:lvlText w:val="%7."/>
+      <w:lvlJc w:val="left"/>
+      <w:pPr>
+        <w:tabs>
+          <w:tab w:val="num" w:pos="4949"/>
+        </w:tabs>
+        <w:ind w:left="4949" w:hanging="283"/>
+      </w:pPr>
+      <w:rPr/>
+    </w:lvl>
+    <w:lvl w:ilvl="7">
+      <w:start w:val="1"/>
+      <w:numFmt w:val="decimal"/>
+      <w:lvlText w:val="%8."/>
+      <w:lvlJc w:val="left"/>
+      <w:pPr>
+        <w:tabs>
+          <w:tab w:val="num" w:pos="5656"/>
+        </w:tabs>
+        <w:ind w:left="5656" w:hanging="283"/>
+      </w:pPr>
+      <w:rPr/>
+    </w:lvl>
+    <w:lvl w:ilvl="8">
+      <w:start w:val="1"/>
+      <w:numFmt w:val="decimal"/>
+      <w:lvlText w:val="%9."/>
+      <w:lvlJc w:val="left"/>
+      <w:pPr>
+        <w:tabs>
+          <w:tab w:val="num" w:pos="6363"/>
+        </w:tabs>
+        <w:ind w:left="6363" w:hanging="283"/>
+      </w:pPr>
+      <w:rPr/>
+    </w:lvl>
+  </w:abstractNum>
+  <w:abstractNum w:abstractNumId="11">
+    <w:lvl w:ilvl="0">
+      <w:start w:val="1"/>
+      <w:numFmt w:val="bullet"/>
+      <w:lvlText w:val=""/>
+      <w:lvlJc w:val="left"/>
+      <w:pPr>
+        <w:tabs>
+          <w:tab w:val="num" w:pos="707"/>
+        </w:tabs>
+        <w:ind w:left="707" w:hanging="283"/>
+      </w:pPr>
+      <w:rPr>
+        <w:rFonts w:ascii="Symbol" w:hAnsi="Symbol" w:cs="Symbol" w:hint="default"/>
+        <w:rFonts w:cs="OpenSymbol"/>
+      </w:rPr>
+    </w:lvl>
+    <w:lvl w:ilvl="1">
+      <w:start w:val="1"/>
+      <w:numFmt w:val="bullet"/>
+      <w:lvlText w:val=""/>
+      <w:lvlJc w:val="left"/>
+      <w:pPr>
+        <w:tabs>
+          <w:tab w:val="num" w:pos="1414"/>
+        </w:tabs>
+        <w:ind w:left="1414" w:hanging="283"/>
+      </w:pPr>
+      <w:rPr>
+        <w:rFonts w:ascii="Symbol" w:hAnsi="Symbol" w:cs="Symbol" w:hint="default"/>
+        <w:rFonts w:cs="OpenSymbol"/>
+      </w:rPr>
+    </w:lvl>
+    <w:lvl w:ilvl="2">
+      <w:start w:val="1"/>
+      <w:numFmt w:val="bullet"/>
+      <w:lvlText w:val=""/>
+      <w:lvlJc w:val="left"/>
+      <w:pPr>
+        <w:tabs>
+          <w:tab w:val="num" w:pos="2121"/>
+        </w:tabs>
+        <w:ind w:left="2121" w:hanging="283"/>
+      </w:pPr>
+      <w:rPr>
+        <w:rFonts w:ascii="Symbol" w:hAnsi="Symbol" w:cs="Symbol" w:hint="default"/>
+        <w:rFonts w:cs="OpenSymbol"/>
+      </w:rPr>
+    </w:lvl>
+    <w:lvl w:ilvl="3">
+      <w:start w:val="1"/>
+      <w:numFmt w:val="bullet"/>
+      <w:lvlText w:val=""/>
+      <w:lvlJc w:val="left"/>
+      <w:pPr>
+        <w:tabs>
+          <w:tab w:val="num" w:pos="2828"/>
+        </w:tabs>
+        <w:ind w:left="2828" w:hanging="283"/>
+      </w:pPr>
+      <w:rPr>
+        <w:rFonts w:ascii="Symbol" w:hAnsi="Symbol" w:cs="Symbol" w:hint="default"/>
+        <w:rFonts w:cs="OpenSymbol"/>
+      </w:rPr>
+    </w:lvl>
+    <w:lvl w:ilvl="4">
+      <w:start w:val="1"/>
+      <w:numFmt w:val="bullet"/>
+      <w:lvlText w:val=""/>
+      <w:lvlJc w:val="left"/>
+      <w:pPr>
+        <w:tabs>
+          <w:tab w:val="num" w:pos="3535"/>
+        </w:tabs>
+        <w:ind w:left="3535" w:hanging="283"/>
+      </w:pPr>
+      <w:rPr>
+        <w:rFonts w:ascii="Symbol" w:hAnsi="Symbol" w:cs="Symbol" w:hint="default"/>
+        <w:rFonts w:cs="OpenSymbol"/>
+      </w:rPr>
+    </w:lvl>
+    <w:lvl w:ilvl="5">
+      <w:start w:val="1"/>
+      <w:numFmt w:val="bullet"/>
+      <w:lvlText w:val=""/>
+      <w:lvlJc w:val="left"/>
+      <w:pPr>
+        <w:tabs>
+          <w:tab w:val="num" w:pos="4242"/>
+        </w:tabs>
+        <w:ind w:left="4242" w:hanging="283"/>
+      </w:pPr>
+      <w:rPr>
+        <w:rFonts w:ascii="Symbol" w:hAnsi="Symbol" w:cs="Symbol" w:hint="default"/>
+        <w:rFonts w:cs="OpenSymbol"/>
+      </w:rPr>
+    </w:lvl>
+    <w:lvl w:ilvl="6">
+      <w:start w:val="1"/>
+      <w:numFmt w:val="bullet"/>
+      <w:lvlText w:val=""/>
+      <w:lvlJc w:val="left"/>
+      <w:pPr>
+        <w:tabs>
+          <w:tab w:val="num" w:pos="4949"/>
+        </w:tabs>
+        <w:ind w:left="4949" w:hanging="283"/>
+      </w:pPr>
+      <w:rPr>
+        <w:rFonts w:ascii="Symbol" w:hAnsi="Symbol" w:cs="Symbol" w:hint="default"/>
+        <w:rFonts w:cs="OpenSymbol"/>
+      </w:rPr>
+    </w:lvl>
+    <w:lvl w:ilvl="7">
+      <w:start w:val="1"/>
+      <w:numFmt w:val="bullet"/>
+      <w:lvlText w:val=""/>
+      <w:lvlJc w:val="left"/>
+      <w:pPr>
+        <w:tabs>
+          <w:tab w:val="num" w:pos="5656"/>
+        </w:tabs>
+        <w:ind w:left="5656" w:hanging="283"/>
+      </w:pPr>
+      <w:rPr>
+        <w:rFonts w:ascii="Symbol" w:hAnsi="Symbol" w:cs="Symbol" w:hint="default"/>
+        <w:rFonts w:cs="OpenSymbol"/>
+      </w:rPr>
+    </w:lvl>
+    <w:lvl w:ilvl="8">
+      <w:start w:val="1"/>
+      <w:numFmt w:val="bullet"/>
+      <w:lvlText w:val=""/>
+      <w:lvlJc w:val="left"/>
+      <w:pPr>
+        <w:tabs>
+          <w:tab w:val="num" w:pos="6363"/>
+        </w:tabs>
+        <w:ind w:left="6363" w:hanging="283"/>
+      </w:pPr>
+      <w:rPr>
+        <w:rFonts w:ascii="Symbol" w:hAnsi="Symbol" w:cs="Symbol" w:hint="default"/>
+        <w:rFonts w:cs="OpenSymbol"/>
+      </w:rPr>
+    </w:lvl>
+  </w:abstractNum>
+  <w:abstractNum w:abstractNumId="12">
+    <w:lvl w:ilvl="0">
+      <w:start w:val="1"/>
+      <w:numFmt w:val="decimal"/>
+      <w:lvlText w:val="%1."/>
+      <w:lvlJc w:val="left"/>
+      <w:pPr>
+        <w:tabs>
+          <w:tab w:val="num" w:pos="707"/>
+        </w:tabs>
+        <w:ind w:left="707" w:hanging="283"/>
+      </w:pPr>
+      <w:rPr/>
+    </w:lvl>
+    <w:lvl w:ilvl="1">
+      <w:start w:val="1"/>
+      <w:numFmt w:val="decimal"/>
+      <w:lvlText w:val="%2."/>
+      <w:lvlJc w:val="left"/>
+      <w:pPr>
+        <w:tabs>
+          <w:tab w:val="num" w:pos="1414"/>
+        </w:tabs>
+        <w:ind w:left="1414" w:hanging="283"/>
+      </w:pPr>
+      <w:rPr/>
+    </w:lvl>
+    <w:lvl w:ilvl="2">
+      <w:start w:val="1"/>
+      <w:numFmt w:val="decimal"/>
+      <w:lvlText w:val="%3."/>
+      <w:lvlJc w:val="left"/>
+      <w:pPr>
+        <w:tabs>
+          <w:tab w:val="num" w:pos="2121"/>
+        </w:tabs>
+        <w:ind w:left="2121" w:hanging="283"/>
+      </w:pPr>
+      <w:rPr/>
+    </w:lvl>
+    <w:lvl w:ilvl="3">
+      <w:start w:val="1"/>
+      <w:numFmt w:val="decimal"/>
+      <w:lvlText w:val="%4."/>
+      <w:lvlJc w:val="left"/>
+      <w:pPr>
+        <w:tabs>
+          <w:tab w:val="num" w:pos="2828"/>
+        </w:tabs>
+        <w:ind w:left="2828" w:hanging="283"/>
+      </w:pPr>
+      <w:rPr/>
+    </w:lvl>
+    <w:lvl w:ilvl="4">
+      <w:start w:val="1"/>
+      <w:numFmt w:val="decimal"/>
+      <w:lvlText w:val="%5."/>
+      <w:lvlJc w:val="left"/>
+      <w:pPr>
+        <w:tabs>
+          <w:tab w:val="num" w:pos="3535"/>
+        </w:tabs>
+        <w:ind w:left="3535" w:hanging="283"/>
+      </w:pPr>
+      <w:rPr/>
+    </w:lvl>
+    <w:lvl w:ilvl="5">
+      <w:start w:val="1"/>
+      <w:numFmt w:val="decimal"/>
+      <w:lvlText w:val="%6."/>
+      <w:lvlJc w:val="left"/>
+      <w:pPr>
+        <w:tabs>
+          <w:tab w:val="num" w:pos="4242"/>
+        </w:tabs>
+        <w:ind w:left="4242" w:hanging="283"/>
+      </w:pPr>
+      <w:rPr/>
+    </w:lvl>
+    <w:lvl w:ilvl="6">
+      <w:start w:val="1"/>
+      <w:numFmt w:val="decimal"/>
+      <w:lvlText w:val="%7."/>
+      <w:lvlJc w:val="left"/>
+      <w:pPr>
+        <w:tabs>
+          <w:tab w:val="num" w:pos="4949"/>
+        </w:tabs>
+        <w:ind w:left="4949" w:hanging="283"/>
+      </w:pPr>
+      <w:rPr/>
+    </w:lvl>
+    <w:lvl w:ilvl="7">
+      <w:start w:val="1"/>
+      <w:numFmt w:val="decimal"/>
+      <w:lvlText w:val="%8."/>
+      <w:lvlJc w:val="left"/>
+      <w:pPr>
+        <w:tabs>
+          <w:tab w:val="num" w:pos="5656"/>
+        </w:tabs>
+        <w:ind w:left="5656" w:hanging="283"/>
+      </w:pPr>
+      <w:rPr/>
+    </w:lvl>
+    <w:lvl w:ilvl="8">
+      <w:start w:val="1"/>
+      <w:numFmt w:val="decimal"/>
+      <w:lvlText w:val="%9."/>
+      <w:lvlJc w:val="left"/>
+      <w:pPr>
+        <w:tabs>
+          <w:tab w:val="num" w:pos="6363"/>
+        </w:tabs>
+        <w:ind w:left="6363" w:hanging="283"/>
+      </w:pPr>
+      <w:rPr/>
     </w:lvl>
   </w:abstractNum>
   <w:num w:numId="1">
@@ -3506,6 +5402,18 @@
   <w:num w:numId="8">
     <w:abstractNumId w:val="8"/>
   </w:num>
+  <w:num w:numId="9">
+    <w:abstractNumId w:val="9"/>
+  </w:num>
+  <w:num w:numId="10">
+    <w:abstractNumId w:val="10"/>
+  </w:num>
+  <w:num w:numId="11">
+    <w:abstractNumId w:val="11"/>
+  </w:num>
+  <w:num w:numId="12">
+    <w:abstractNumId w:val="12"/>
+  </w:num>
 </w:numbering>
 </file>
 
@@ -4081,6 +5989,11 @@
       <w:rFonts w:cs="OpenSymbol"/>
     </w:rPr>
   </w:style>
+  <w:style w:type="character" w:styleId="NumberingSymbols">
+    <w:name w:val="Numbering Symbols"/>
+    <w:qFormat/>
+    <w:rPr/>
+  </w:style>
   <w:style w:type="paragraph" w:styleId="Heading">
     <w:name w:val="Heading"/>
     <w:basedOn w:val="Normal"/>

</xml_diff>

<commit_message>
september 11th 2017 Morning
</commit_message>
<xml_diff>
--- a/git repository setup.docx
+++ b/git repository setup.docx
@@ -7,7 +7,7 @@
         <w:pStyle w:val="Heading2"/>
         <w:numPr>
           <w:ilvl w:val="1"/>
-          <w:numId w:val="1"/>
+          <w:numId w:val="2"/>
         </w:numPr>
         <w:spacing w:before="200" w:after="120"/>
         <w:rPr>
@@ -296,7 +296,7 @@
         <w:pStyle w:val="Heading3"/>
         <w:numPr>
           <w:ilvl w:val="2"/>
-          <w:numId w:val="1"/>
+          <w:numId w:val="2"/>
         </w:numPr>
         <w:rPr/>
       </w:pPr>
@@ -322,7 +322,7 @@
         <w:pStyle w:val="TextBody"/>
         <w:numPr>
           <w:ilvl w:val="0"/>
-          <w:numId w:val="6"/>
+          <w:numId w:val="7"/>
         </w:numPr>
         <w:tabs>
           <w:tab w:val="left" w:pos="0" w:leader="none"/>
@@ -341,7 +341,7 @@
         <w:pStyle w:val="TextBody"/>
         <w:numPr>
           <w:ilvl w:val="0"/>
-          <w:numId w:val="6"/>
+          <w:numId w:val="7"/>
         </w:numPr>
         <w:tabs>
           <w:tab w:val="left" w:pos="0" w:leader="none"/>
@@ -360,7 +360,7 @@
         <w:pStyle w:val="TextBody"/>
         <w:numPr>
           <w:ilvl w:val="0"/>
-          <w:numId w:val="6"/>
+          <w:numId w:val="7"/>
         </w:numPr>
         <w:tabs>
           <w:tab w:val="left" w:pos="0" w:leader="none"/>
@@ -389,7 +389,7 @@
         <w:pStyle w:val="TextBody"/>
         <w:numPr>
           <w:ilvl w:val="0"/>
-          <w:numId w:val="6"/>
+          <w:numId w:val="7"/>
         </w:numPr>
         <w:tabs>
           <w:tab w:val="left" w:pos="0" w:leader="none"/>
@@ -408,7 +408,7 @@
         <w:pStyle w:val="TextBody"/>
         <w:numPr>
           <w:ilvl w:val="0"/>
-          <w:numId w:val="6"/>
+          <w:numId w:val="7"/>
         </w:numPr>
         <w:tabs>
           <w:tab w:val="left" w:pos="0" w:leader="none"/>
@@ -449,7 +449,7 @@
         <w:pStyle w:val="TextBody"/>
         <w:numPr>
           <w:ilvl w:val="0"/>
-          <w:numId w:val="6"/>
+          <w:numId w:val="7"/>
         </w:numPr>
         <w:tabs>
           <w:tab w:val="left" w:pos="0" w:leader="none"/>
@@ -551,7 +551,7 @@
         <w:pStyle w:val="Heading3"/>
         <w:numPr>
           <w:ilvl w:val="2"/>
-          <w:numId w:val="1"/>
+          <w:numId w:val="2"/>
         </w:numPr>
         <w:rPr/>
       </w:pPr>
@@ -577,7 +577,7 @@
         <w:pStyle w:val="TextBody"/>
         <w:numPr>
           <w:ilvl w:val="0"/>
-          <w:numId w:val="7"/>
+          <w:numId w:val="8"/>
         </w:numPr>
         <w:tabs>
           <w:tab w:val="left" w:pos="0" w:leader="none"/>
@@ -596,7 +596,7 @@
         <w:pStyle w:val="TextBody"/>
         <w:numPr>
           <w:ilvl w:val="0"/>
-          <w:numId w:val="7"/>
+          <w:numId w:val="8"/>
         </w:numPr>
         <w:tabs>
           <w:tab w:val="left" w:pos="0" w:leader="none"/>
@@ -625,7 +625,7 @@
         <w:pStyle w:val="TextBody"/>
         <w:numPr>
           <w:ilvl w:val="0"/>
-          <w:numId w:val="7"/>
+          <w:numId w:val="8"/>
         </w:numPr>
         <w:tabs>
           <w:tab w:val="left" w:pos="0" w:leader="none"/>
@@ -654,7 +654,7 @@
         <w:pStyle w:val="TextBody"/>
         <w:numPr>
           <w:ilvl w:val="0"/>
-          <w:numId w:val="7"/>
+          <w:numId w:val="8"/>
         </w:numPr>
         <w:tabs>
           <w:tab w:val="left" w:pos="0" w:leader="none"/>
@@ -693,7 +693,7 @@
         <w:pStyle w:val="TextBody"/>
         <w:numPr>
           <w:ilvl w:val="0"/>
-          <w:numId w:val="7"/>
+          <w:numId w:val="8"/>
         </w:numPr>
         <w:tabs>
           <w:tab w:val="left" w:pos="0" w:leader="none"/>
@@ -721,7 +721,7 @@
         <w:pStyle w:val="Heading3"/>
         <w:numPr>
           <w:ilvl w:val="2"/>
-          <w:numId w:val="1"/>
+          <w:numId w:val="2"/>
         </w:numPr>
         <w:rPr>
           <w:color w:val="FF00CC"/>
@@ -755,7 +755,7 @@
         <w:pStyle w:val="TextBody"/>
         <w:numPr>
           <w:ilvl w:val="0"/>
-          <w:numId w:val="8"/>
+          <w:numId w:val="9"/>
         </w:numPr>
         <w:tabs>
           <w:tab w:val="left" w:pos="0" w:leader="none"/>
@@ -786,7 +786,7 @@
         <w:pStyle w:val="TextBody"/>
         <w:numPr>
           <w:ilvl w:val="0"/>
-          <w:numId w:val="8"/>
+          <w:numId w:val="9"/>
         </w:numPr>
         <w:tabs>
           <w:tab w:val="left" w:pos="0" w:leader="none"/>
@@ -805,7 +805,7 @@
         <w:pStyle w:val="TextBody"/>
         <w:numPr>
           <w:ilvl w:val="0"/>
-          <w:numId w:val="8"/>
+          <w:numId w:val="9"/>
         </w:numPr>
         <w:tabs>
           <w:tab w:val="left" w:pos="0" w:leader="none"/>
@@ -836,7 +836,7 @@
         <w:pStyle w:val="TextBody"/>
         <w:numPr>
           <w:ilvl w:val="0"/>
-          <w:numId w:val="8"/>
+          <w:numId w:val="9"/>
         </w:numPr>
         <w:tabs>
           <w:tab w:val="left" w:pos="0" w:leader="none"/>
@@ -1083,7 +1083,7 @@
         <w:pStyle w:val="Heading3"/>
         <w:numPr>
           <w:ilvl w:val="2"/>
-          <w:numId w:val="1"/>
+          <w:numId w:val="2"/>
         </w:numPr>
         <w:rPr/>
       </w:pPr>
@@ -1110,7 +1110,7 @@
         <w:pStyle w:val="Heading3"/>
         <w:numPr>
           <w:ilvl w:val="2"/>
-          <w:numId w:val="1"/>
+          <w:numId w:val="2"/>
         </w:numPr>
         <w:rPr/>
       </w:pPr>
@@ -1130,15 +1130,7 @@
           <w:sz w:val="40"/>
           <w:szCs w:val="40"/>
         </w:rPr>
-        <w:t xml:space="preserve"> </w:t>
-      </w:r>
-      <w:r>
-        <w:rPr>
-          <w:rStyle w:val="InternetLink"/>
-          <w:sz w:val="40"/>
-          <w:szCs w:val="40"/>
-        </w:rPr>
-        <w:t>local server</w:t>
+        <w:t xml:space="preserve"> local server</w:t>
       </w:r>
     </w:p>
     <w:p>
@@ -1146,7 +1138,7 @@
         <w:pStyle w:val="Heading2"/>
         <w:numPr>
           <w:ilvl w:val="1"/>
-          <w:numId w:val="1"/>
+          <w:numId w:val="2"/>
         </w:numPr>
         <w:rPr/>
       </w:pPr>
@@ -1173,7 +1165,7 @@
         <w:pStyle w:val="Heading2"/>
         <w:numPr>
           <w:ilvl w:val="1"/>
-          <w:numId w:val="1"/>
+          <w:numId w:val="2"/>
         </w:numPr>
         <w:rPr/>
       </w:pPr>
@@ -1199,7 +1191,7 @@
         <w:pStyle w:val="Heading2"/>
         <w:numPr>
           <w:ilvl w:val="1"/>
-          <w:numId w:val="1"/>
+          <w:numId w:val="2"/>
         </w:numPr>
         <w:rPr/>
       </w:pPr>
@@ -1270,7 +1262,7 @@
         <w:pStyle w:val="TextBody"/>
         <w:numPr>
           <w:ilvl w:val="0"/>
-          <w:numId w:val="2"/>
+          <w:numId w:val="3"/>
         </w:numPr>
         <w:tabs>
           <w:tab w:val="left" w:pos="0" w:leader="none"/>
@@ -1289,7 +1281,7 @@
         <w:pStyle w:val="TextBody"/>
         <w:numPr>
           <w:ilvl w:val="0"/>
-          <w:numId w:val="2"/>
+          <w:numId w:val="3"/>
         </w:numPr>
         <w:tabs>
           <w:tab w:val="left" w:pos="0" w:leader="none"/>
@@ -1319,7 +1311,7 @@
         <w:pStyle w:val="TextBody"/>
         <w:numPr>
           <w:ilvl w:val="0"/>
-          <w:numId w:val="3"/>
+          <w:numId w:val="4"/>
         </w:numPr>
         <w:tabs>
           <w:tab w:val="left" w:pos="0" w:leader="none"/>
@@ -1338,7 +1330,7 @@
         <w:pStyle w:val="TextBody"/>
         <w:numPr>
           <w:ilvl w:val="0"/>
-          <w:numId w:val="3"/>
+          <w:numId w:val="4"/>
         </w:numPr>
         <w:tabs>
           <w:tab w:val="left" w:pos="0" w:leader="none"/>
@@ -1366,7 +1358,7 @@
         <w:pStyle w:val="Heading2"/>
         <w:numPr>
           <w:ilvl w:val="1"/>
-          <w:numId w:val="1"/>
+          <w:numId w:val="2"/>
         </w:numPr>
         <w:rPr/>
       </w:pPr>
@@ -1497,7 +1489,7 @@
         <w:pStyle w:val="Heading2"/>
         <w:numPr>
           <w:ilvl w:val="1"/>
-          <w:numId w:val="1"/>
+          <w:numId w:val="2"/>
         </w:numPr>
         <w:rPr/>
       </w:pPr>
@@ -1583,17 +1575,7 @@
           <w:sz w:val="36"/>
           <w:szCs w:val="36"/>
         </w:rPr>
-        <w:t xml:space="preserve"> </w:t>
-      </w:r>
-      <w:r>
-        <w:rPr>
-          <w:rStyle w:val="InternetLink"/>
-          <w:b/>
-          <w:bCs/>
-          <w:sz w:val="36"/>
-          <w:szCs w:val="36"/>
-        </w:rPr>
-        <w:t>Git hubserver</w:t>
+        <w:t xml:space="preserve"> Git hubserver</w:t>
       </w:r>
     </w:p>
     <w:p>
@@ -1601,7 +1583,7 @@
         <w:pStyle w:val="Heading2"/>
         <w:numPr>
           <w:ilvl w:val="1"/>
-          <w:numId w:val="1"/>
+          <w:numId w:val="2"/>
         </w:numPr>
         <w:rPr/>
       </w:pPr>
@@ -1619,7 +1601,7 @@
         <w:pStyle w:val="Heading2"/>
         <w:numPr>
           <w:ilvl w:val="1"/>
-          <w:numId w:val="1"/>
+          <w:numId w:val="2"/>
         </w:numPr>
         <w:rPr/>
       </w:pPr>
@@ -1735,7 +1717,7 @@
         <w:pStyle w:val="Heading3"/>
         <w:numPr>
           <w:ilvl w:val="2"/>
-          <w:numId w:val="1"/>
+          <w:numId w:val="2"/>
         </w:numPr>
         <w:rPr/>
       </w:pPr>
@@ -1751,7 +1733,7 @@
         <w:pStyle w:val="TextBody"/>
         <w:numPr>
           <w:ilvl w:val="0"/>
-          <w:numId w:val="9"/>
+          <w:numId w:val="10"/>
         </w:numPr>
         <w:tabs>
           <w:tab w:val="left" w:pos="0" w:leader="none"/>
@@ -1769,7 +1751,7 @@
         <w:pStyle w:val="TextBody"/>
         <w:numPr>
           <w:ilvl w:val="0"/>
-          <w:numId w:val="9"/>
+          <w:numId w:val="10"/>
         </w:numPr>
         <w:tabs>
           <w:tab w:val="left" w:pos="0" w:leader="none"/>
@@ -1844,7 +1826,7 @@
         <w:pStyle w:val="TextBody"/>
         <w:numPr>
           <w:ilvl w:val="0"/>
-          <w:numId w:val="9"/>
+          <w:numId w:val="10"/>
         </w:numPr>
         <w:tabs>
           <w:tab w:val="left" w:pos="0" w:leader="none"/>
@@ -1894,7 +1876,7 @@
         <w:pStyle w:val="TextBody"/>
         <w:numPr>
           <w:ilvl w:val="0"/>
-          <w:numId w:val="9"/>
+          <w:numId w:val="10"/>
         </w:numPr>
         <w:tabs>
           <w:tab w:val="left" w:pos="0" w:leader="none"/>
@@ -2028,7 +2010,7 @@
         <w:pStyle w:val="TextBody"/>
         <w:numPr>
           <w:ilvl w:val="0"/>
-          <w:numId w:val="10"/>
+          <w:numId w:val="11"/>
         </w:numPr>
         <w:tabs>
           <w:tab w:val="left" w:pos="0" w:leader="none"/>
@@ -2077,7 +2059,7 @@
         <w:pStyle w:val="TextBody"/>
         <w:numPr>
           <w:ilvl w:val="0"/>
-          <w:numId w:val="10"/>
+          <w:numId w:val="11"/>
         </w:numPr>
         <w:tabs>
           <w:tab w:val="left" w:pos="0" w:leader="none"/>
@@ -2121,7 +2103,7 @@
         <w:pStyle w:val="TextBody"/>
         <w:numPr>
           <w:ilvl w:val="0"/>
-          <w:numId w:val="10"/>
+          <w:numId w:val="11"/>
         </w:numPr>
         <w:tabs>
           <w:tab w:val="left" w:pos="0" w:leader="none"/>
@@ -2147,7 +2129,7 @@
         <w:pStyle w:val="Heading2"/>
         <w:numPr>
           <w:ilvl w:val="1"/>
-          <w:numId w:val="1"/>
+          <w:numId w:val="2"/>
         </w:numPr>
         <w:rPr/>
       </w:pPr>
@@ -2203,7 +2185,7 @@
         <w:pStyle w:val="TextBody"/>
         <w:numPr>
           <w:ilvl w:val="0"/>
-          <w:numId w:val="11"/>
+          <w:numId w:val="12"/>
         </w:numPr>
         <w:tabs>
           <w:tab w:val="left" w:pos="0" w:leader="none"/>
@@ -2230,7 +2212,7 @@
         <w:pStyle w:val="TextBody"/>
         <w:numPr>
           <w:ilvl w:val="0"/>
-          <w:numId w:val="11"/>
+          <w:numId w:val="12"/>
         </w:numPr>
         <w:tabs>
           <w:tab w:val="left" w:pos="0" w:leader="none"/>
@@ -2272,7 +2254,7 @@
         <w:pStyle w:val="TextBody"/>
         <w:numPr>
           <w:ilvl w:val="0"/>
-          <w:numId w:val="12"/>
+          <w:numId w:val="13"/>
         </w:numPr>
         <w:tabs>
           <w:tab w:val="left" w:pos="0" w:leader="none"/>
@@ -2421,7 +2403,7 @@
         <w:pStyle w:val="TextBody"/>
         <w:numPr>
           <w:ilvl w:val="0"/>
-          <w:numId w:val="12"/>
+          <w:numId w:val="13"/>
         </w:numPr>
         <w:tabs>
           <w:tab w:val="left" w:pos="0" w:leader="none"/>
@@ -2431,46 +2413,6 @@
       </w:pPr>
       <w:r>
         <w:rPr/>
-        <w:drawing>
-          <wp:inline distT="0" distB="0" distL="0" distR="0">
-            <wp:extent cx="2882265" cy="4838065"/>
-            <wp:effectExtent l="0" t="0" r="0" b="0"/>
-            <wp:docPr id="1" name="Image1" descr=""/>
-            <wp:cNvGraphicFramePr>
-              <a:graphicFrameLocks xmlns:a="http://schemas.openxmlformats.org/drawingml/2006/main" noChangeAspect="1"/>
-            </wp:cNvGraphicFramePr>
-            <a:graphic xmlns:a="http://schemas.openxmlformats.org/drawingml/2006/main">
-              <a:graphicData uri="http://schemas.openxmlformats.org/drawingml/2006/picture">
-                <pic:pic xmlns:pic="http://schemas.openxmlformats.org/drawingml/2006/picture">
-                  <pic:nvPicPr>
-                    <pic:cNvPr id="1" name="Image1" descr=""/>
-                    <pic:cNvPicPr>
-                      <a:picLocks noChangeAspect="1" noChangeArrowheads="1"/>
-                    </pic:cNvPicPr>
-                  </pic:nvPicPr>
-                  <pic:blipFill>
-                    <a:blip r:link="rId22"/>
-                    <a:stretch>
-                      <a:fillRect/>
-                    </a:stretch>
-                  </pic:blipFill>
-                  <pic:spPr bwMode="auto">
-                    <a:xfrm>
-                      <a:off x="0" y="0"/>
-                      <a:ext cx="2882265" cy="4838065"/>
-                    </a:xfrm>
-                    <a:prstGeom prst="rect">
-                      <a:avLst/>
-                    </a:prstGeom>
-                  </pic:spPr>
-                </pic:pic>
-              </a:graphicData>
-            </a:graphic>
-          </wp:inline>
-        </w:drawing>
-      </w:r>
-      <w:r>
-        <w:rPr/>
         <w:t xml:space="preserve">In the upper-right corner of any page, click your profile photo, then click </w:t>
       </w:r>
       <w:r>
@@ -2489,7 +2431,7 @@
         <w:pStyle w:val="TextBody"/>
         <w:numPr>
           <w:ilvl w:val="0"/>
-          <w:numId w:val="12"/>
+          <w:numId w:val="13"/>
         </w:numPr>
         <w:tabs>
           <w:tab w:val="left" w:pos="0" w:leader="none"/>
@@ -2499,46 +2441,6 @@
       </w:pPr>
       <w:r>
         <w:rPr/>
-        <w:drawing>
-          <wp:inline distT="0" distB="0" distL="0" distR="0">
-            <wp:extent cx="2486025" cy="990600"/>
-            <wp:effectExtent l="0" t="0" r="0" b="0"/>
-            <wp:docPr id="2" name="Image2" descr=""/>
-            <wp:cNvGraphicFramePr>
-              <a:graphicFrameLocks xmlns:a="http://schemas.openxmlformats.org/drawingml/2006/main" noChangeAspect="1"/>
-            </wp:cNvGraphicFramePr>
-            <a:graphic xmlns:a="http://schemas.openxmlformats.org/drawingml/2006/main">
-              <a:graphicData uri="http://schemas.openxmlformats.org/drawingml/2006/picture">
-                <pic:pic xmlns:pic="http://schemas.openxmlformats.org/drawingml/2006/picture">
-                  <pic:nvPicPr>
-                    <pic:cNvPr id="2" name="Image2" descr=""/>
-                    <pic:cNvPicPr>
-                      <a:picLocks noChangeAspect="1" noChangeArrowheads="1"/>
-                    </pic:cNvPicPr>
-                  </pic:nvPicPr>
-                  <pic:blipFill>
-                    <a:blip r:embed="rId23"/>
-                    <a:stretch>
-                      <a:fillRect/>
-                    </a:stretch>
-                  </pic:blipFill>
-                  <pic:spPr bwMode="auto">
-                    <a:xfrm>
-                      <a:off x="0" y="0"/>
-                      <a:ext cx="2486025" cy="990600"/>
-                    </a:xfrm>
-                    <a:prstGeom prst="rect">
-                      <a:avLst/>
-                    </a:prstGeom>
-                  </pic:spPr>
-                </pic:pic>
-              </a:graphicData>
-            </a:graphic>
-          </wp:inline>
-        </w:drawing>
-      </w:r>
-      <w:r>
-        <w:rPr/>
         <w:t xml:space="preserve">In the user settings sidebar, click </w:t>
       </w:r>
       <w:r>
@@ -2557,7 +2459,7 @@
         <w:pStyle w:val="TextBody"/>
         <w:numPr>
           <w:ilvl w:val="0"/>
-          <w:numId w:val="12"/>
+          <w:numId w:val="13"/>
         </w:numPr>
         <w:tabs>
           <w:tab w:val="left" w:pos="0" w:leader="none"/>
@@ -2567,46 +2469,6 @@
       </w:pPr>
       <w:r>
         <w:rPr/>
-        <w:drawing>
-          <wp:inline distT="0" distB="0" distL="0" distR="0">
-            <wp:extent cx="5106035" cy="1145540"/>
-            <wp:effectExtent l="0" t="0" r="0" b="0"/>
-            <wp:docPr id="3" name="Image3" descr=""/>
-            <wp:cNvGraphicFramePr>
-              <a:graphicFrameLocks xmlns:a="http://schemas.openxmlformats.org/drawingml/2006/main" noChangeAspect="1"/>
-            </wp:cNvGraphicFramePr>
-            <a:graphic xmlns:a="http://schemas.openxmlformats.org/drawingml/2006/main">
-              <a:graphicData uri="http://schemas.openxmlformats.org/drawingml/2006/picture">
-                <pic:pic xmlns:pic="http://schemas.openxmlformats.org/drawingml/2006/picture">
-                  <pic:nvPicPr>
-                    <pic:cNvPr id="3" name="Image3" descr=""/>
-                    <pic:cNvPicPr>
-                      <a:picLocks noChangeAspect="1" noChangeArrowheads="1"/>
-                    </pic:cNvPicPr>
-                  </pic:nvPicPr>
-                  <pic:blipFill>
-                    <a:blip r:embed="rId24"/>
-                    <a:stretch>
-                      <a:fillRect/>
-                    </a:stretch>
-                  </pic:blipFill>
-                  <pic:spPr bwMode="auto">
-                    <a:xfrm>
-                      <a:off x="0" y="0"/>
-                      <a:ext cx="5106035" cy="1145540"/>
-                    </a:xfrm>
-                    <a:prstGeom prst="rect">
-                      <a:avLst/>
-                    </a:prstGeom>
-                  </pic:spPr>
-                </pic:pic>
-              </a:graphicData>
-            </a:graphic>
-          </wp:inline>
-        </w:drawing>
-      </w:r>
-      <w:r>
-        <w:rPr/>
         <w:t xml:space="preserve">Click </w:t>
       </w:r>
       <w:r>
@@ -2635,7 +2497,7 @@
         <w:pStyle w:val="TextBody"/>
         <w:numPr>
           <w:ilvl w:val="0"/>
-          <w:numId w:val="12"/>
+          <w:numId w:val="13"/>
         </w:numPr>
         <w:tabs>
           <w:tab w:val="left" w:pos="0" w:leader="none"/>
@@ -2654,7 +2516,7 @@
         <w:pStyle w:val="TextBody"/>
         <w:numPr>
           <w:ilvl w:val="0"/>
-          <w:numId w:val="12"/>
+          <w:numId w:val="13"/>
         </w:numPr>
         <w:tabs>
           <w:tab w:val="left" w:pos="0" w:leader="none"/>
@@ -2665,46 +2527,6 @@
       </w:pPr>
       <w:r>
         <w:rPr/>
-        <w:drawing>
-          <wp:inline distT="0" distB="0" distL="0" distR="0">
-            <wp:extent cx="4877435" cy="3395345"/>
-            <wp:effectExtent l="0" t="0" r="0" b="0"/>
-            <wp:docPr id="4" name="Image4" descr=""/>
-            <wp:cNvGraphicFramePr>
-              <a:graphicFrameLocks xmlns:a="http://schemas.openxmlformats.org/drawingml/2006/main" noChangeAspect="1"/>
-            </wp:cNvGraphicFramePr>
-            <a:graphic xmlns:a="http://schemas.openxmlformats.org/drawingml/2006/main">
-              <a:graphicData uri="http://schemas.openxmlformats.org/drawingml/2006/picture">
-                <pic:pic xmlns:pic="http://schemas.openxmlformats.org/drawingml/2006/picture">
-                  <pic:nvPicPr>
-                    <pic:cNvPr id="4" name="Image4" descr=""/>
-                    <pic:cNvPicPr>
-                      <a:picLocks noChangeAspect="1" noChangeArrowheads="1"/>
-                    </pic:cNvPicPr>
-                  </pic:nvPicPr>
-                  <pic:blipFill>
-                    <a:blip r:link="rId25"/>
-                    <a:stretch>
-                      <a:fillRect/>
-                    </a:stretch>
-                  </pic:blipFill>
-                  <pic:spPr bwMode="auto">
-                    <a:xfrm>
-                      <a:off x="0" y="0"/>
-                      <a:ext cx="4877435" cy="3395345"/>
-                    </a:xfrm>
-                    <a:prstGeom prst="rect">
-                      <a:avLst/>
-                    </a:prstGeom>
-                  </pic:spPr>
-                </pic:pic>
-              </a:graphicData>
-            </a:graphic>
-          </wp:inline>
-        </w:drawing>
-      </w:r>
-      <w:r>
-        <w:rPr/>
         <w:t xml:space="preserve">Paste your key into the "Key" field. </w:t>
       </w:r>
     </w:p>
@@ -2713,7 +2535,7 @@
         <w:pStyle w:val="TextBody"/>
         <w:numPr>
           <w:ilvl w:val="0"/>
-          <w:numId w:val="12"/>
+          <w:numId w:val="13"/>
         </w:numPr>
         <w:tabs>
           <w:tab w:val="left" w:pos="0" w:leader="none"/>
@@ -2724,46 +2546,6 @@
       </w:pPr>
       <w:r>
         <w:rPr/>
-        <w:drawing>
-          <wp:inline distT="0" distB="0" distL="0" distR="0">
-            <wp:extent cx="1514475" cy="800100"/>
-            <wp:effectExtent l="0" t="0" r="0" b="0"/>
-            <wp:docPr id="5" name="Image5" descr=""/>
-            <wp:cNvGraphicFramePr>
-              <a:graphicFrameLocks xmlns:a="http://schemas.openxmlformats.org/drawingml/2006/main" noChangeAspect="1"/>
-            </wp:cNvGraphicFramePr>
-            <a:graphic xmlns:a="http://schemas.openxmlformats.org/drawingml/2006/main">
-              <a:graphicData uri="http://schemas.openxmlformats.org/drawingml/2006/picture">
-                <pic:pic xmlns:pic="http://schemas.openxmlformats.org/drawingml/2006/picture">
-                  <pic:nvPicPr>
-                    <pic:cNvPr id="5" name="Image5" descr=""/>
-                    <pic:cNvPicPr>
-                      <a:picLocks noChangeAspect="1" noChangeArrowheads="1"/>
-                    </pic:cNvPicPr>
-                  </pic:nvPicPr>
-                  <pic:blipFill>
-                    <a:blip r:link="rId26"/>
-                    <a:stretch>
-                      <a:fillRect/>
-                    </a:stretch>
-                  </pic:blipFill>
-                  <pic:spPr bwMode="auto">
-                    <a:xfrm>
-                      <a:off x="0" y="0"/>
-                      <a:ext cx="1514475" cy="800100"/>
-                    </a:xfrm>
-                    <a:prstGeom prst="rect">
-                      <a:avLst/>
-                    </a:prstGeom>
-                  </pic:spPr>
-                </pic:pic>
-              </a:graphicData>
-            </a:graphic>
-          </wp:inline>
-        </w:drawing>
-      </w:r>
-      <w:r>
-        <w:rPr/>
         <w:t xml:space="preserve">Click </w:t>
       </w:r>
       <w:r>
@@ -2782,7 +2564,7 @@
         <w:pStyle w:val="TextBody"/>
         <w:numPr>
           <w:ilvl w:val="0"/>
-          <w:numId w:val="12"/>
+          <w:numId w:val="13"/>
         </w:numPr>
         <w:tabs>
           <w:tab w:val="left" w:pos="0" w:leader="none"/>
@@ -2790,46 +2572,6 @@
         <w:ind w:left="707" w:hanging="283"/>
         <w:rPr/>
       </w:pPr>
-      <w:r>
-        <w:rPr/>
-        <w:drawing>
-          <wp:inline distT="0" distB="0" distL="0" distR="0">
-            <wp:extent cx="3648075" cy="2286000"/>
-            <wp:effectExtent l="0" t="0" r="0" b="0"/>
-            <wp:docPr id="6" name="Image6" descr=""/>
-            <wp:cNvGraphicFramePr>
-              <a:graphicFrameLocks xmlns:a="http://schemas.openxmlformats.org/drawingml/2006/main" noChangeAspect="1"/>
-            </wp:cNvGraphicFramePr>
-            <a:graphic xmlns:a="http://schemas.openxmlformats.org/drawingml/2006/main">
-              <a:graphicData uri="http://schemas.openxmlformats.org/drawingml/2006/picture">
-                <pic:pic xmlns:pic="http://schemas.openxmlformats.org/drawingml/2006/picture">
-                  <pic:nvPicPr>
-                    <pic:cNvPr id="6" name="Image6" descr=""/>
-                    <pic:cNvPicPr>
-                      <a:picLocks noChangeAspect="1" noChangeArrowheads="1"/>
-                    </pic:cNvPicPr>
-                  </pic:nvPicPr>
-                  <pic:blipFill>
-                    <a:blip r:embed="rId27"/>
-                    <a:stretch>
-                      <a:fillRect/>
-                    </a:stretch>
-                  </pic:blipFill>
-                  <pic:spPr bwMode="auto">
-                    <a:xfrm>
-                      <a:off x="0" y="0"/>
-                      <a:ext cx="3648075" cy="2286000"/>
-                    </a:xfrm>
-                    <a:prstGeom prst="rect">
-                      <a:avLst/>
-                    </a:prstGeom>
-                  </pic:spPr>
-                </pic:pic>
-              </a:graphicData>
-            </a:graphic>
-          </wp:inline>
-        </w:drawing>
-      </w:r>
       <w:r>
         <w:rPr/>
         <w:t xml:space="preserve">If prompted, confirm your GitHub password. </w:t>
@@ -2845,7 +2587,10 @@
         </w:rPr>
       </w:pPr>
       <w:r>
-        <w:rPr/>
+        <w:rPr>
+          <w:sz w:val="40"/>
+          <w:szCs w:val="40"/>
+        </w:rPr>
       </w:r>
     </w:p>
     <w:p>
@@ -2921,11 +2666,11 @@
         <w:pStyle w:val="Heading3"/>
         <w:numPr>
           <w:ilvl w:val="2"/>
-          <w:numId w:val="1"/>
-        </w:numPr>
-        <w:rPr/>
-      </w:pPr>
-      <w:hyperlink r:id="rId28">
+          <w:numId w:val="2"/>
+        </w:numPr>
+        <w:rPr/>
+      </w:pPr>
+      <w:hyperlink r:id="rId22">
         <w:r>
           <w:rPr>
             <w:rStyle w:val="InternetLink"/>
@@ -2941,7 +2686,7 @@
         <w:pStyle w:val="Heading6"/>
         <w:numPr>
           <w:ilvl w:val="5"/>
-          <w:numId w:val="1"/>
+          <w:numId w:val="2"/>
         </w:numPr>
         <w:rPr/>
       </w:pPr>
@@ -2952,7 +2697,7 @@
         </w:rPr>
         <w:t xml:space="preserve">Link: </w:t>
       </w:r>
-      <w:hyperlink r:id="rId29">
+      <w:hyperlink r:id="rId23">
         <w:r>
           <w:rPr>
             <w:rStyle w:val="InternetLink"/>
@@ -2968,7 +2713,7 @@
         <w:pStyle w:val="Heading2"/>
         <w:numPr>
           <w:ilvl w:val="1"/>
-          <w:numId w:val="1"/>
+          <w:numId w:val="2"/>
         </w:numPr>
         <w:rPr/>
       </w:pPr>
@@ -3071,7 +2816,7 @@
         <w:rPr/>
         <w:t xml:space="preserve">Work on it, commit changes and push the changes back to the bare repository. You can read more about this in this </w:t>
       </w:r>
-      <w:hyperlink r:id="rId30">
+      <w:hyperlink r:id="rId24">
         <w:r>
           <w:rPr>
             <w:rStyle w:val="InternetLink"/>
@@ -3143,7 +2888,7 @@
         <w:pStyle w:val="Heading2"/>
         <w:numPr>
           <w:ilvl w:val="1"/>
-          <w:numId w:val="1"/>
+          <w:numId w:val="2"/>
         </w:numPr>
         <w:rPr/>
       </w:pPr>
@@ -3171,7 +2916,7 @@
         <w:pStyle w:val="TextBody"/>
         <w:numPr>
           <w:ilvl w:val="0"/>
-          <w:numId w:val="4"/>
+          <w:numId w:val="5"/>
         </w:numPr>
         <w:tabs>
           <w:tab w:val="left" w:pos="0" w:leader="none"/>
@@ -3190,7 +2935,7 @@
         <w:pStyle w:val="TextBody"/>
         <w:numPr>
           <w:ilvl w:val="0"/>
-          <w:numId w:val="4"/>
+          <w:numId w:val="5"/>
         </w:numPr>
         <w:tabs>
           <w:tab w:val="left" w:pos="0" w:leader="none"/>
@@ -3209,7 +2954,7 @@
         <w:pStyle w:val="TextBody"/>
         <w:numPr>
           <w:ilvl w:val="0"/>
-          <w:numId w:val="4"/>
+          <w:numId w:val="5"/>
         </w:numPr>
         <w:tabs>
           <w:tab w:val="left" w:pos="0" w:leader="none"/>
@@ -3309,7 +3054,7 @@
         <w:rPr/>
         <w:t xml:space="preserve">Prepare your server, where the backup is stored to access the one where the original bare repository is via </w:t>
       </w:r>
-      <w:hyperlink r:id="rId31">
+      <w:hyperlink r:id="rId25">
         <w:r>
           <w:rPr>
             <w:rStyle w:val="InternetLink"/>
@@ -3332,7 +3077,7 @@
         <w:pStyle w:val="Heading2"/>
         <w:numPr>
           <w:ilvl w:val="1"/>
-          <w:numId w:val="1"/>
+          <w:numId w:val="2"/>
         </w:numPr>
         <w:rPr>
           <w:sz w:val="40"/>
@@ -3392,7 +3137,7 @@
         <w:pStyle w:val="TextBody"/>
         <w:numPr>
           <w:ilvl w:val="0"/>
-          <w:numId w:val="5"/>
+          <w:numId w:val="6"/>
         </w:numPr>
         <w:tabs>
           <w:tab w:val="left" w:pos="0" w:leader="none"/>
@@ -3420,7 +3165,7 @@
         <w:pStyle w:val="Heading3"/>
         <w:numPr>
           <w:ilvl w:val="2"/>
-          <w:numId w:val="1"/>
+          <w:numId w:val="2"/>
         </w:numPr>
         <w:rPr/>
       </w:pPr>
@@ -3698,7 +3443,7 @@
         <w:rPr/>
         <w:t xml:space="preserve">link: </w:t>
       </w:r>
-      <w:hyperlink r:id="rId32">
+      <w:hyperlink r:id="rId26">
         <w:r>
           <w:rPr>
             <w:rStyle w:val="InternetLink"/>
@@ -3856,147 +3601,93 @@
   <w:abstractNum w:abstractNumId="2">
     <w:lvl w:ilvl="0">
       <w:start w:val="1"/>
-      <w:numFmt w:val="bullet"/>
-      <w:lvlText w:val=""/>
-      <w:lvlJc w:val="left"/>
-      <w:pPr>
-        <w:tabs>
-          <w:tab w:val="num" w:pos="707"/>
-        </w:tabs>
-        <w:ind w:left="707" w:hanging="283"/>
-      </w:pPr>
-      <w:rPr>
-        <w:rFonts w:ascii="Symbol" w:hAnsi="Symbol" w:cs="Symbol" w:hint="default"/>
-        <w:rFonts w:cs="OpenSymbol"/>
-      </w:rPr>
+      <w:numFmt w:val="none"/>
+      <w:suff w:val="nothing"/>
+      <w:lvlText w:val=""/>
+      <w:lvlJc w:val="left"/>
+      <w:pPr>
+        <w:ind w:left="432" w:hanging="432"/>
+      </w:pPr>
     </w:lvl>
     <w:lvl w:ilvl="1">
       <w:start w:val="1"/>
-      <w:numFmt w:val="bullet"/>
-      <w:lvlText w:val=""/>
-      <w:lvlJc w:val="left"/>
-      <w:pPr>
-        <w:tabs>
-          <w:tab w:val="num" w:pos="1414"/>
-        </w:tabs>
-        <w:ind w:left="1414" w:hanging="283"/>
-      </w:pPr>
-      <w:rPr>
-        <w:rFonts w:ascii="Symbol" w:hAnsi="Symbol" w:cs="Symbol" w:hint="default"/>
-        <w:rFonts w:cs="OpenSymbol"/>
-      </w:rPr>
+      <w:numFmt w:val="none"/>
+      <w:suff w:val="nothing"/>
+      <w:lvlText w:val=""/>
+      <w:lvlJc w:val="left"/>
+      <w:pPr>
+        <w:ind w:left="576" w:hanging="576"/>
+      </w:pPr>
     </w:lvl>
     <w:lvl w:ilvl="2">
       <w:start w:val="1"/>
-      <w:numFmt w:val="bullet"/>
-      <w:lvlText w:val=""/>
-      <w:lvlJc w:val="left"/>
-      <w:pPr>
-        <w:tabs>
-          <w:tab w:val="num" w:pos="2121"/>
-        </w:tabs>
-        <w:ind w:left="2121" w:hanging="283"/>
-      </w:pPr>
-      <w:rPr>
-        <w:rFonts w:ascii="Symbol" w:hAnsi="Symbol" w:cs="Symbol" w:hint="default"/>
-        <w:rFonts w:cs="OpenSymbol"/>
-      </w:rPr>
+      <w:numFmt w:val="none"/>
+      <w:suff w:val="nothing"/>
+      <w:lvlText w:val=""/>
+      <w:lvlJc w:val="left"/>
+      <w:pPr>
+        <w:ind w:left="720" w:hanging="720"/>
+      </w:pPr>
     </w:lvl>
     <w:lvl w:ilvl="3">
       <w:start w:val="1"/>
-      <w:numFmt w:val="bullet"/>
-      <w:lvlText w:val=""/>
-      <w:lvlJc w:val="left"/>
-      <w:pPr>
-        <w:tabs>
-          <w:tab w:val="num" w:pos="2828"/>
-        </w:tabs>
-        <w:ind w:left="2828" w:hanging="283"/>
-      </w:pPr>
-      <w:rPr>
-        <w:rFonts w:ascii="Symbol" w:hAnsi="Symbol" w:cs="Symbol" w:hint="default"/>
-        <w:rFonts w:cs="OpenSymbol"/>
-      </w:rPr>
+      <w:numFmt w:val="none"/>
+      <w:suff w:val="nothing"/>
+      <w:lvlText w:val=""/>
+      <w:lvlJc w:val="left"/>
+      <w:pPr>
+        <w:ind w:left="864" w:hanging="864"/>
+      </w:pPr>
     </w:lvl>
     <w:lvl w:ilvl="4">
       <w:start w:val="1"/>
-      <w:numFmt w:val="bullet"/>
-      <w:lvlText w:val=""/>
-      <w:lvlJc w:val="left"/>
-      <w:pPr>
-        <w:tabs>
-          <w:tab w:val="num" w:pos="3535"/>
-        </w:tabs>
-        <w:ind w:left="3535" w:hanging="283"/>
-      </w:pPr>
-      <w:rPr>
-        <w:rFonts w:ascii="Symbol" w:hAnsi="Symbol" w:cs="Symbol" w:hint="default"/>
-        <w:rFonts w:cs="OpenSymbol"/>
-      </w:rPr>
+      <w:numFmt w:val="none"/>
+      <w:suff w:val="nothing"/>
+      <w:lvlText w:val=""/>
+      <w:lvlJc w:val="left"/>
+      <w:pPr>
+        <w:ind w:left="1008" w:hanging="1008"/>
+      </w:pPr>
     </w:lvl>
     <w:lvl w:ilvl="5">
       <w:start w:val="1"/>
-      <w:numFmt w:val="bullet"/>
-      <w:lvlText w:val=""/>
-      <w:lvlJc w:val="left"/>
-      <w:pPr>
-        <w:tabs>
-          <w:tab w:val="num" w:pos="4242"/>
-        </w:tabs>
-        <w:ind w:left="4242" w:hanging="283"/>
-      </w:pPr>
-      <w:rPr>
-        <w:rFonts w:ascii="Symbol" w:hAnsi="Symbol" w:cs="Symbol" w:hint="default"/>
-        <w:rFonts w:cs="OpenSymbol"/>
-      </w:rPr>
+      <w:numFmt w:val="none"/>
+      <w:suff w:val="nothing"/>
+      <w:lvlText w:val=""/>
+      <w:lvlJc w:val="left"/>
+      <w:pPr>
+        <w:ind w:left="1152" w:hanging="1152"/>
+      </w:pPr>
     </w:lvl>
     <w:lvl w:ilvl="6">
       <w:start w:val="1"/>
-      <w:numFmt w:val="bullet"/>
-      <w:lvlText w:val=""/>
-      <w:lvlJc w:val="left"/>
-      <w:pPr>
-        <w:tabs>
-          <w:tab w:val="num" w:pos="4949"/>
-        </w:tabs>
-        <w:ind w:left="4949" w:hanging="283"/>
-      </w:pPr>
-      <w:rPr>
-        <w:rFonts w:ascii="Symbol" w:hAnsi="Symbol" w:cs="Symbol" w:hint="default"/>
-        <w:rFonts w:cs="OpenSymbol"/>
-      </w:rPr>
+      <w:numFmt w:val="none"/>
+      <w:suff w:val="nothing"/>
+      <w:lvlText w:val=""/>
+      <w:lvlJc w:val="left"/>
+      <w:pPr>
+        <w:ind w:left="1296" w:hanging="1296"/>
+      </w:pPr>
     </w:lvl>
     <w:lvl w:ilvl="7">
       <w:start w:val="1"/>
-      <w:numFmt w:val="bullet"/>
-      <w:lvlText w:val=""/>
-      <w:lvlJc w:val="left"/>
-      <w:pPr>
-        <w:tabs>
-          <w:tab w:val="num" w:pos="5656"/>
-        </w:tabs>
-        <w:ind w:left="5656" w:hanging="283"/>
-      </w:pPr>
-      <w:rPr>
-        <w:rFonts w:ascii="Symbol" w:hAnsi="Symbol" w:cs="Symbol" w:hint="default"/>
-        <w:rFonts w:cs="OpenSymbol"/>
-      </w:rPr>
+      <w:numFmt w:val="none"/>
+      <w:suff w:val="nothing"/>
+      <w:lvlText w:val=""/>
+      <w:lvlJc w:val="left"/>
+      <w:pPr>
+        <w:ind w:left="1440" w:hanging="1440"/>
+      </w:pPr>
     </w:lvl>
     <w:lvl w:ilvl="8">
       <w:start w:val="1"/>
-      <w:numFmt w:val="bullet"/>
-      <w:lvlText w:val=""/>
-      <w:lvlJc w:val="left"/>
-      <w:pPr>
-        <w:tabs>
-          <w:tab w:val="num" w:pos="6363"/>
-        </w:tabs>
-        <w:ind w:left="6363" w:hanging="283"/>
-      </w:pPr>
-      <w:rPr>
-        <w:rFonts w:ascii="Symbol" w:hAnsi="Symbol" w:cs="Symbol" w:hint="default"/>
-        <w:rFonts w:cs="OpenSymbol"/>
-      </w:rPr>
+      <w:numFmt w:val="none"/>
+      <w:suff w:val="nothing"/>
+      <w:lvlText w:val=""/>
+      <w:lvlJc w:val="left"/>
+      <w:pPr>
+        <w:ind w:left="1584" w:hanging="1584"/>
+      </w:pPr>
     </w:lvl>
   </w:abstractNum>
   <w:abstractNum w:abstractNumId="3">
@@ -4878,8 +4569,8 @@
   <w:abstractNum w:abstractNumId="9">
     <w:lvl w:ilvl="0">
       <w:start w:val="1"/>
-      <w:numFmt w:val="decimal"/>
-      <w:lvlText w:val="%1."/>
+      <w:numFmt w:val="bullet"/>
+      <w:lvlText w:val=""/>
       <w:lvlJc w:val="left"/>
       <w:pPr>
         <w:tabs>
@@ -4887,12 +4578,15 @@
         </w:tabs>
         <w:ind w:left="707" w:hanging="283"/>
       </w:pPr>
-      <w:rPr/>
+      <w:rPr>
+        <w:rFonts w:ascii="Symbol" w:hAnsi="Symbol" w:cs="Symbol" w:hint="default"/>
+        <w:rFonts w:cs="OpenSymbol"/>
+      </w:rPr>
     </w:lvl>
     <w:lvl w:ilvl="1">
       <w:start w:val="1"/>
-      <w:numFmt w:val="decimal"/>
-      <w:lvlText w:val="%2."/>
+      <w:numFmt w:val="bullet"/>
+      <w:lvlText w:val=""/>
       <w:lvlJc w:val="left"/>
       <w:pPr>
         <w:tabs>
@@ -4900,12 +4594,15 @@
         </w:tabs>
         <w:ind w:left="1414" w:hanging="283"/>
       </w:pPr>
-      <w:rPr/>
+      <w:rPr>
+        <w:rFonts w:ascii="Symbol" w:hAnsi="Symbol" w:cs="Symbol" w:hint="default"/>
+        <w:rFonts w:cs="OpenSymbol"/>
+      </w:rPr>
     </w:lvl>
     <w:lvl w:ilvl="2">
       <w:start w:val="1"/>
-      <w:numFmt w:val="decimal"/>
-      <w:lvlText w:val="%3."/>
+      <w:numFmt w:val="bullet"/>
+      <w:lvlText w:val=""/>
       <w:lvlJc w:val="left"/>
       <w:pPr>
         <w:tabs>
@@ -4913,12 +4610,15 @@
         </w:tabs>
         <w:ind w:left="2121" w:hanging="283"/>
       </w:pPr>
-      <w:rPr/>
+      <w:rPr>
+        <w:rFonts w:ascii="Symbol" w:hAnsi="Symbol" w:cs="Symbol" w:hint="default"/>
+        <w:rFonts w:cs="OpenSymbol"/>
+      </w:rPr>
     </w:lvl>
     <w:lvl w:ilvl="3">
       <w:start w:val="1"/>
-      <w:numFmt w:val="decimal"/>
-      <w:lvlText w:val="%4."/>
+      <w:numFmt w:val="bullet"/>
+      <w:lvlText w:val=""/>
       <w:lvlJc w:val="left"/>
       <w:pPr>
         <w:tabs>
@@ -4926,12 +4626,15 @@
         </w:tabs>
         <w:ind w:left="2828" w:hanging="283"/>
       </w:pPr>
-      <w:rPr/>
+      <w:rPr>
+        <w:rFonts w:ascii="Symbol" w:hAnsi="Symbol" w:cs="Symbol" w:hint="default"/>
+        <w:rFonts w:cs="OpenSymbol"/>
+      </w:rPr>
     </w:lvl>
     <w:lvl w:ilvl="4">
       <w:start w:val="1"/>
-      <w:numFmt w:val="decimal"/>
-      <w:lvlText w:val="%5."/>
+      <w:numFmt w:val="bullet"/>
+      <w:lvlText w:val=""/>
       <w:lvlJc w:val="left"/>
       <w:pPr>
         <w:tabs>
@@ -4939,12 +4642,15 @@
         </w:tabs>
         <w:ind w:left="3535" w:hanging="283"/>
       </w:pPr>
-      <w:rPr/>
+      <w:rPr>
+        <w:rFonts w:ascii="Symbol" w:hAnsi="Symbol" w:cs="Symbol" w:hint="default"/>
+        <w:rFonts w:cs="OpenSymbol"/>
+      </w:rPr>
     </w:lvl>
     <w:lvl w:ilvl="5">
       <w:start w:val="1"/>
-      <w:numFmt w:val="decimal"/>
-      <w:lvlText w:val="%6."/>
+      <w:numFmt w:val="bullet"/>
+      <w:lvlText w:val=""/>
       <w:lvlJc w:val="left"/>
       <w:pPr>
         <w:tabs>
@@ -4952,12 +4658,15 @@
         </w:tabs>
         <w:ind w:left="4242" w:hanging="283"/>
       </w:pPr>
-      <w:rPr/>
+      <w:rPr>
+        <w:rFonts w:ascii="Symbol" w:hAnsi="Symbol" w:cs="Symbol" w:hint="default"/>
+        <w:rFonts w:cs="OpenSymbol"/>
+      </w:rPr>
     </w:lvl>
     <w:lvl w:ilvl="6">
       <w:start w:val="1"/>
-      <w:numFmt w:val="decimal"/>
-      <w:lvlText w:val="%7."/>
+      <w:numFmt w:val="bullet"/>
+      <w:lvlText w:val=""/>
       <w:lvlJc w:val="left"/>
       <w:pPr>
         <w:tabs>
@@ -4965,12 +4674,15 @@
         </w:tabs>
         <w:ind w:left="4949" w:hanging="283"/>
       </w:pPr>
-      <w:rPr/>
+      <w:rPr>
+        <w:rFonts w:ascii="Symbol" w:hAnsi="Symbol" w:cs="Symbol" w:hint="default"/>
+        <w:rFonts w:cs="OpenSymbol"/>
+      </w:rPr>
     </w:lvl>
     <w:lvl w:ilvl="7">
       <w:start w:val="1"/>
-      <w:numFmt w:val="decimal"/>
-      <w:lvlText w:val="%8."/>
+      <w:numFmt w:val="bullet"/>
+      <w:lvlText w:val=""/>
       <w:lvlJc w:val="left"/>
       <w:pPr>
         <w:tabs>
@@ -4978,12 +4690,15 @@
         </w:tabs>
         <w:ind w:left="5656" w:hanging="283"/>
       </w:pPr>
-      <w:rPr/>
+      <w:rPr>
+        <w:rFonts w:ascii="Symbol" w:hAnsi="Symbol" w:cs="Symbol" w:hint="default"/>
+        <w:rFonts w:cs="OpenSymbol"/>
+      </w:rPr>
     </w:lvl>
     <w:lvl w:ilvl="8">
       <w:start w:val="1"/>
-      <w:numFmt w:val="decimal"/>
-      <w:lvlText w:val="%9."/>
+      <w:numFmt w:val="bullet"/>
+      <w:lvlText w:val=""/>
       <w:lvlJc w:val="left"/>
       <w:pPr>
         <w:tabs>
@@ -4991,7 +4706,10 @@
         </w:tabs>
         <w:ind w:left="6363" w:hanging="283"/>
       </w:pPr>
-      <w:rPr/>
+      <w:rPr>
+        <w:rFonts w:ascii="Symbol" w:hAnsi="Symbol" w:cs="Symbol" w:hint="default"/>
+        <w:rFonts w:cs="OpenSymbol"/>
+      </w:rPr>
     </w:lvl>
   </w:abstractNum>
   <w:abstractNum w:abstractNumId="10">
@@ -5006,7 +4724,6 @@
         </w:tabs>
         <w:ind w:left="707" w:hanging="283"/>
       </w:pPr>
-      <w:rPr/>
     </w:lvl>
     <w:lvl w:ilvl="1">
       <w:start w:val="1"/>
@@ -5019,7 +4736,6 @@
         </w:tabs>
         <w:ind w:left="1414" w:hanging="283"/>
       </w:pPr>
-      <w:rPr/>
     </w:lvl>
     <w:lvl w:ilvl="2">
       <w:start w:val="1"/>
@@ -5032,7 +4748,6 @@
         </w:tabs>
         <w:ind w:left="2121" w:hanging="283"/>
       </w:pPr>
-      <w:rPr/>
     </w:lvl>
     <w:lvl w:ilvl="3">
       <w:start w:val="1"/>
@@ -5045,7 +4760,6 @@
         </w:tabs>
         <w:ind w:left="2828" w:hanging="283"/>
       </w:pPr>
-      <w:rPr/>
     </w:lvl>
     <w:lvl w:ilvl="4">
       <w:start w:val="1"/>
@@ -5058,7 +4772,6 @@
         </w:tabs>
         <w:ind w:left="3535" w:hanging="283"/>
       </w:pPr>
-      <w:rPr/>
     </w:lvl>
     <w:lvl w:ilvl="5">
       <w:start w:val="1"/>
@@ -5071,7 +4784,6 @@
         </w:tabs>
         <w:ind w:left="4242" w:hanging="283"/>
       </w:pPr>
-      <w:rPr/>
     </w:lvl>
     <w:lvl w:ilvl="6">
       <w:start w:val="1"/>
@@ -5084,7 +4796,6 @@
         </w:tabs>
         <w:ind w:left="4949" w:hanging="283"/>
       </w:pPr>
-      <w:rPr/>
     </w:lvl>
     <w:lvl w:ilvl="7">
       <w:start w:val="1"/>
@@ -5097,7 +4808,6 @@
         </w:tabs>
         <w:ind w:left="5656" w:hanging="283"/>
       </w:pPr>
-      <w:rPr/>
     </w:lvl>
     <w:lvl w:ilvl="8">
       <w:start w:val="1"/>
@@ -5110,14 +4820,13 @@
         </w:tabs>
         <w:ind w:left="6363" w:hanging="283"/>
       </w:pPr>
-      <w:rPr/>
     </w:lvl>
   </w:abstractNum>
   <w:abstractNum w:abstractNumId="11">
     <w:lvl w:ilvl="0">
       <w:start w:val="1"/>
-      <w:numFmt w:val="bullet"/>
-      <w:lvlText w:val=""/>
+      <w:numFmt w:val="decimal"/>
+      <w:lvlText w:val="%1."/>
       <w:lvlJc w:val="left"/>
       <w:pPr>
         <w:tabs>
@@ -5125,15 +4834,11 @@
         </w:tabs>
         <w:ind w:left="707" w:hanging="283"/>
       </w:pPr>
-      <w:rPr>
-        <w:rFonts w:ascii="Symbol" w:hAnsi="Symbol" w:cs="Symbol" w:hint="default"/>
-        <w:rFonts w:cs="OpenSymbol"/>
-      </w:rPr>
     </w:lvl>
     <w:lvl w:ilvl="1">
       <w:start w:val="1"/>
-      <w:numFmt w:val="bullet"/>
-      <w:lvlText w:val=""/>
+      <w:numFmt w:val="decimal"/>
+      <w:lvlText w:val="%2."/>
       <w:lvlJc w:val="left"/>
       <w:pPr>
         <w:tabs>
@@ -5141,15 +4846,11 @@
         </w:tabs>
         <w:ind w:left="1414" w:hanging="283"/>
       </w:pPr>
-      <w:rPr>
-        <w:rFonts w:ascii="Symbol" w:hAnsi="Symbol" w:cs="Symbol" w:hint="default"/>
-        <w:rFonts w:cs="OpenSymbol"/>
-      </w:rPr>
     </w:lvl>
     <w:lvl w:ilvl="2">
       <w:start w:val="1"/>
-      <w:numFmt w:val="bullet"/>
-      <w:lvlText w:val=""/>
+      <w:numFmt w:val="decimal"/>
+      <w:lvlText w:val="%3."/>
       <w:lvlJc w:val="left"/>
       <w:pPr>
         <w:tabs>
@@ -5157,15 +4858,11 @@
         </w:tabs>
         <w:ind w:left="2121" w:hanging="283"/>
       </w:pPr>
-      <w:rPr>
-        <w:rFonts w:ascii="Symbol" w:hAnsi="Symbol" w:cs="Symbol" w:hint="default"/>
-        <w:rFonts w:cs="OpenSymbol"/>
-      </w:rPr>
     </w:lvl>
     <w:lvl w:ilvl="3">
       <w:start w:val="1"/>
-      <w:numFmt w:val="bullet"/>
-      <w:lvlText w:val=""/>
+      <w:numFmt w:val="decimal"/>
+      <w:lvlText w:val="%4."/>
       <w:lvlJc w:val="left"/>
       <w:pPr>
         <w:tabs>
@@ -5173,15 +4870,11 @@
         </w:tabs>
         <w:ind w:left="2828" w:hanging="283"/>
       </w:pPr>
-      <w:rPr>
-        <w:rFonts w:ascii="Symbol" w:hAnsi="Symbol" w:cs="Symbol" w:hint="default"/>
-        <w:rFonts w:cs="OpenSymbol"/>
-      </w:rPr>
     </w:lvl>
     <w:lvl w:ilvl="4">
       <w:start w:val="1"/>
-      <w:numFmt w:val="bullet"/>
-      <w:lvlText w:val=""/>
+      <w:numFmt w:val="decimal"/>
+      <w:lvlText w:val="%5."/>
       <w:lvlJc w:val="left"/>
       <w:pPr>
         <w:tabs>
@@ -5189,15 +4882,11 @@
         </w:tabs>
         <w:ind w:left="3535" w:hanging="283"/>
       </w:pPr>
-      <w:rPr>
-        <w:rFonts w:ascii="Symbol" w:hAnsi="Symbol" w:cs="Symbol" w:hint="default"/>
-        <w:rFonts w:cs="OpenSymbol"/>
-      </w:rPr>
     </w:lvl>
     <w:lvl w:ilvl="5">
       <w:start w:val="1"/>
-      <w:numFmt w:val="bullet"/>
-      <w:lvlText w:val=""/>
+      <w:numFmt w:val="decimal"/>
+      <w:lvlText w:val="%6."/>
       <w:lvlJc w:val="left"/>
       <w:pPr>
         <w:tabs>
@@ -5205,15 +4894,11 @@
         </w:tabs>
         <w:ind w:left="4242" w:hanging="283"/>
       </w:pPr>
-      <w:rPr>
-        <w:rFonts w:ascii="Symbol" w:hAnsi="Symbol" w:cs="Symbol" w:hint="default"/>
-        <w:rFonts w:cs="OpenSymbol"/>
-      </w:rPr>
     </w:lvl>
     <w:lvl w:ilvl="6">
       <w:start w:val="1"/>
-      <w:numFmt w:val="bullet"/>
-      <w:lvlText w:val=""/>
+      <w:numFmt w:val="decimal"/>
+      <w:lvlText w:val="%7."/>
       <w:lvlJc w:val="left"/>
       <w:pPr>
         <w:tabs>
@@ -5221,15 +4906,11 @@
         </w:tabs>
         <w:ind w:left="4949" w:hanging="283"/>
       </w:pPr>
-      <w:rPr>
-        <w:rFonts w:ascii="Symbol" w:hAnsi="Symbol" w:cs="Symbol" w:hint="default"/>
-        <w:rFonts w:cs="OpenSymbol"/>
-      </w:rPr>
     </w:lvl>
     <w:lvl w:ilvl="7">
       <w:start w:val="1"/>
-      <w:numFmt w:val="bullet"/>
-      <w:lvlText w:val=""/>
+      <w:numFmt w:val="decimal"/>
+      <w:lvlText w:val="%8."/>
       <w:lvlJc w:val="left"/>
       <w:pPr>
         <w:tabs>
@@ -5237,15 +4918,11 @@
         </w:tabs>
         <w:ind w:left="5656" w:hanging="283"/>
       </w:pPr>
-      <w:rPr>
-        <w:rFonts w:ascii="Symbol" w:hAnsi="Symbol" w:cs="Symbol" w:hint="default"/>
-        <w:rFonts w:cs="OpenSymbol"/>
-      </w:rPr>
     </w:lvl>
     <w:lvl w:ilvl="8">
       <w:start w:val="1"/>
-      <w:numFmt w:val="bullet"/>
-      <w:lvlText w:val=""/>
+      <w:numFmt w:val="decimal"/>
+      <w:lvlText w:val="%9."/>
       <w:lvlJc w:val="left"/>
       <w:pPr>
         <w:tabs>
@@ -5253,15 +4930,157 @@
         </w:tabs>
         <w:ind w:left="6363" w:hanging="283"/>
       </w:pPr>
-      <w:rPr>
-        <w:rFonts w:ascii="Symbol" w:hAnsi="Symbol" w:cs="Symbol" w:hint="default"/>
-        <w:rFonts w:cs="OpenSymbol"/>
-      </w:rPr>
     </w:lvl>
   </w:abstractNum>
   <w:abstractNum w:abstractNumId="12">
     <w:lvl w:ilvl="0">
       <w:start w:val="1"/>
+      <w:numFmt w:val="bullet"/>
+      <w:lvlText w:val=""/>
+      <w:lvlJc w:val="left"/>
+      <w:pPr>
+        <w:tabs>
+          <w:tab w:val="num" w:pos="707"/>
+        </w:tabs>
+        <w:ind w:left="707" w:hanging="283"/>
+      </w:pPr>
+      <w:rPr>
+        <w:rFonts w:ascii="Symbol" w:hAnsi="Symbol" w:cs="Symbol" w:hint="default"/>
+        <w:rFonts w:cs="OpenSymbol"/>
+      </w:rPr>
+    </w:lvl>
+    <w:lvl w:ilvl="1">
+      <w:start w:val="1"/>
+      <w:numFmt w:val="bullet"/>
+      <w:lvlText w:val=""/>
+      <w:lvlJc w:val="left"/>
+      <w:pPr>
+        <w:tabs>
+          <w:tab w:val="num" w:pos="1414"/>
+        </w:tabs>
+        <w:ind w:left="1414" w:hanging="283"/>
+      </w:pPr>
+      <w:rPr>
+        <w:rFonts w:ascii="Symbol" w:hAnsi="Symbol" w:cs="Symbol" w:hint="default"/>
+        <w:rFonts w:cs="OpenSymbol"/>
+      </w:rPr>
+    </w:lvl>
+    <w:lvl w:ilvl="2">
+      <w:start w:val="1"/>
+      <w:numFmt w:val="bullet"/>
+      <w:lvlText w:val=""/>
+      <w:lvlJc w:val="left"/>
+      <w:pPr>
+        <w:tabs>
+          <w:tab w:val="num" w:pos="2121"/>
+        </w:tabs>
+        <w:ind w:left="2121" w:hanging="283"/>
+      </w:pPr>
+      <w:rPr>
+        <w:rFonts w:ascii="Symbol" w:hAnsi="Symbol" w:cs="Symbol" w:hint="default"/>
+        <w:rFonts w:cs="OpenSymbol"/>
+      </w:rPr>
+    </w:lvl>
+    <w:lvl w:ilvl="3">
+      <w:start w:val="1"/>
+      <w:numFmt w:val="bullet"/>
+      <w:lvlText w:val=""/>
+      <w:lvlJc w:val="left"/>
+      <w:pPr>
+        <w:tabs>
+          <w:tab w:val="num" w:pos="2828"/>
+        </w:tabs>
+        <w:ind w:left="2828" w:hanging="283"/>
+      </w:pPr>
+      <w:rPr>
+        <w:rFonts w:ascii="Symbol" w:hAnsi="Symbol" w:cs="Symbol" w:hint="default"/>
+        <w:rFonts w:cs="OpenSymbol"/>
+      </w:rPr>
+    </w:lvl>
+    <w:lvl w:ilvl="4">
+      <w:start w:val="1"/>
+      <w:numFmt w:val="bullet"/>
+      <w:lvlText w:val=""/>
+      <w:lvlJc w:val="left"/>
+      <w:pPr>
+        <w:tabs>
+          <w:tab w:val="num" w:pos="3535"/>
+        </w:tabs>
+        <w:ind w:left="3535" w:hanging="283"/>
+      </w:pPr>
+      <w:rPr>
+        <w:rFonts w:ascii="Symbol" w:hAnsi="Symbol" w:cs="Symbol" w:hint="default"/>
+        <w:rFonts w:cs="OpenSymbol"/>
+      </w:rPr>
+    </w:lvl>
+    <w:lvl w:ilvl="5">
+      <w:start w:val="1"/>
+      <w:numFmt w:val="bullet"/>
+      <w:lvlText w:val=""/>
+      <w:lvlJc w:val="left"/>
+      <w:pPr>
+        <w:tabs>
+          <w:tab w:val="num" w:pos="4242"/>
+        </w:tabs>
+        <w:ind w:left="4242" w:hanging="283"/>
+      </w:pPr>
+      <w:rPr>
+        <w:rFonts w:ascii="Symbol" w:hAnsi="Symbol" w:cs="Symbol" w:hint="default"/>
+        <w:rFonts w:cs="OpenSymbol"/>
+      </w:rPr>
+    </w:lvl>
+    <w:lvl w:ilvl="6">
+      <w:start w:val="1"/>
+      <w:numFmt w:val="bullet"/>
+      <w:lvlText w:val=""/>
+      <w:lvlJc w:val="left"/>
+      <w:pPr>
+        <w:tabs>
+          <w:tab w:val="num" w:pos="4949"/>
+        </w:tabs>
+        <w:ind w:left="4949" w:hanging="283"/>
+      </w:pPr>
+      <w:rPr>
+        <w:rFonts w:ascii="Symbol" w:hAnsi="Symbol" w:cs="Symbol" w:hint="default"/>
+        <w:rFonts w:cs="OpenSymbol"/>
+      </w:rPr>
+    </w:lvl>
+    <w:lvl w:ilvl="7">
+      <w:start w:val="1"/>
+      <w:numFmt w:val="bullet"/>
+      <w:lvlText w:val=""/>
+      <w:lvlJc w:val="left"/>
+      <w:pPr>
+        <w:tabs>
+          <w:tab w:val="num" w:pos="5656"/>
+        </w:tabs>
+        <w:ind w:left="5656" w:hanging="283"/>
+      </w:pPr>
+      <w:rPr>
+        <w:rFonts w:ascii="Symbol" w:hAnsi="Symbol" w:cs="Symbol" w:hint="default"/>
+        <w:rFonts w:cs="OpenSymbol"/>
+      </w:rPr>
+    </w:lvl>
+    <w:lvl w:ilvl="8">
+      <w:start w:val="1"/>
+      <w:numFmt w:val="bullet"/>
+      <w:lvlText w:val=""/>
+      <w:lvlJc w:val="left"/>
+      <w:pPr>
+        <w:tabs>
+          <w:tab w:val="num" w:pos="6363"/>
+        </w:tabs>
+        <w:ind w:left="6363" w:hanging="283"/>
+      </w:pPr>
+      <w:rPr>
+        <w:rFonts w:ascii="Symbol" w:hAnsi="Symbol" w:cs="Symbol" w:hint="default"/>
+        <w:rFonts w:cs="OpenSymbol"/>
+      </w:rPr>
+    </w:lvl>
+  </w:abstractNum>
+  <w:abstractNum w:abstractNumId="13">
+    <w:lvl w:ilvl="0">
+      <w:start w:val="1"/>
       <w:numFmt w:val="decimal"/>
       <w:lvlText w:val="%1."/>
       <w:lvlJc w:val="left"/>
@@ -5271,7 +5090,6 @@
         </w:tabs>
         <w:ind w:left="707" w:hanging="283"/>
       </w:pPr>
-      <w:rPr/>
     </w:lvl>
     <w:lvl w:ilvl="1">
       <w:start w:val="1"/>
@@ -5284,7 +5102,6 @@
         </w:tabs>
         <w:ind w:left="1414" w:hanging="283"/>
       </w:pPr>
-      <w:rPr/>
     </w:lvl>
     <w:lvl w:ilvl="2">
       <w:start w:val="1"/>
@@ -5297,7 +5114,6 @@
         </w:tabs>
         <w:ind w:left="2121" w:hanging="283"/>
       </w:pPr>
-      <w:rPr/>
     </w:lvl>
     <w:lvl w:ilvl="3">
       <w:start w:val="1"/>
@@ -5310,7 +5126,6 @@
         </w:tabs>
         <w:ind w:left="2828" w:hanging="283"/>
       </w:pPr>
-      <w:rPr/>
     </w:lvl>
     <w:lvl w:ilvl="4">
       <w:start w:val="1"/>
@@ -5323,7 +5138,6 @@
         </w:tabs>
         <w:ind w:left="3535" w:hanging="283"/>
       </w:pPr>
-      <w:rPr/>
     </w:lvl>
     <w:lvl w:ilvl="5">
       <w:start w:val="1"/>
@@ -5336,7 +5150,6 @@
         </w:tabs>
         <w:ind w:left="4242" w:hanging="283"/>
       </w:pPr>
-      <w:rPr/>
     </w:lvl>
     <w:lvl w:ilvl="6">
       <w:start w:val="1"/>
@@ -5349,7 +5162,6 @@
         </w:tabs>
         <w:ind w:left="4949" w:hanging="283"/>
       </w:pPr>
-      <w:rPr/>
     </w:lvl>
     <w:lvl w:ilvl="7">
       <w:start w:val="1"/>
@@ -5362,7 +5174,6 @@
         </w:tabs>
         <w:ind w:left="5656" w:hanging="283"/>
       </w:pPr>
-      <w:rPr/>
     </w:lvl>
     <w:lvl w:ilvl="8">
       <w:start w:val="1"/>
@@ -5375,7 +5186,6 @@
         </w:tabs>
         <w:ind w:left="6363" w:hanging="283"/>
       </w:pPr>
-      <w:rPr/>
     </w:lvl>
   </w:abstractNum>
   <w:num w:numId="1">
@@ -5414,6 +5224,9 @@
   <w:num w:numId="12">
     <w:abstractNumId w:val="12"/>
   </w:num>
+  <w:num w:numId="13">
+    <w:abstractNumId w:val="13"/>
+  </w:num>
 </w:numbering>
 </file>
 
@@ -5423,6 +5236,7 @@
     <w:rPrDefault>
       <w:rPr>
         <w:rFonts w:ascii="Liberation Serif" w:hAnsi="Liberation Serif" w:eastAsia="Noto Sans CJK SC Regular" w:cs="FreeSans"/>
+        <w:sz w:val="20"/>
         <w:szCs w:val="24"/>
         <w:lang w:val="en-IN" w:eastAsia="zh-CN" w:bidi="hi-IN"/>
       </w:rPr>
@@ -5994,6 +5808,510 @@
     <w:qFormat/>
     <w:rPr/>
   </w:style>
+  <w:style w:type="character" w:styleId="ListLabel64">
+    <w:name w:val="ListLabel 64"/>
+    <w:qFormat/>
+    <w:rPr>
+      <w:rFonts w:cs="OpenSymbol"/>
+    </w:rPr>
+  </w:style>
+  <w:style w:type="character" w:styleId="ListLabel65">
+    <w:name w:val="ListLabel 65"/>
+    <w:qFormat/>
+    <w:rPr>
+      <w:rFonts w:cs="OpenSymbol"/>
+    </w:rPr>
+  </w:style>
+  <w:style w:type="character" w:styleId="ListLabel66">
+    <w:name w:val="ListLabel 66"/>
+    <w:qFormat/>
+    <w:rPr>
+      <w:rFonts w:cs="OpenSymbol"/>
+    </w:rPr>
+  </w:style>
+  <w:style w:type="character" w:styleId="ListLabel67">
+    <w:name w:val="ListLabel 67"/>
+    <w:qFormat/>
+    <w:rPr>
+      <w:rFonts w:cs="OpenSymbol"/>
+    </w:rPr>
+  </w:style>
+  <w:style w:type="character" w:styleId="ListLabel68">
+    <w:name w:val="ListLabel 68"/>
+    <w:qFormat/>
+    <w:rPr>
+      <w:rFonts w:cs="OpenSymbol"/>
+    </w:rPr>
+  </w:style>
+  <w:style w:type="character" w:styleId="ListLabel69">
+    <w:name w:val="ListLabel 69"/>
+    <w:qFormat/>
+    <w:rPr>
+      <w:rFonts w:cs="OpenSymbol"/>
+    </w:rPr>
+  </w:style>
+  <w:style w:type="character" w:styleId="ListLabel70">
+    <w:name w:val="ListLabel 70"/>
+    <w:qFormat/>
+    <w:rPr>
+      <w:rFonts w:cs="OpenSymbol"/>
+    </w:rPr>
+  </w:style>
+  <w:style w:type="character" w:styleId="ListLabel71">
+    <w:name w:val="ListLabel 71"/>
+    <w:qFormat/>
+    <w:rPr>
+      <w:rFonts w:cs="OpenSymbol"/>
+    </w:rPr>
+  </w:style>
+  <w:style w:type="character" w:styleId="ListLabel72">
+    <w:name w:val="ListLabel 72"/>
+    <w:qFormat/>
+    <w:rPr>
+      <w:rFonts w:cs="OpenSymbol"/>
+    </w:rPr>
+  </w:style>
+  <w:style w:type="character" w:styleId="ListLabel73">
+    <w:name w:val="ListLabel 73"/>
+    <w:qFormat/>
+    <w:rPr>
+      <w:rFonts w:cs="OpenSymbol"/>
+    </w:rPr>
+  </w:style>
+  <w:style w:type="character" w:styleId="ListLabel74">
+    <w:name w:val="ListLabel 74"/>
+    <w:qFormat/>
+    <w:rPr>
+      <w:rFonts w:cs="OpenSymbol"/>
+    </w:rPr>
+  </w:style>
+  <w:style w:type="character" w:styleId="ListLabel75">
+    <w:name w:val="ListLabel 75"/>
+    <w:qFormat/>
+    <w:rPr>
+      <w:rFonts w:cs="OpenSymbol"/>
+    </w:rPr>
+  </w:style>
+  <w:style w:type="character" w:styleId="ListLabel76">
+    <w:name w:val="ListLabel 76"/>
+    <w:qFormat/>
+    <w:rPr>
+      <w:rFonts w:cs="OpenSymbol"/>
+    </w:rPr>
+  </w:style>
+  <w:style w:type="character" w:styleId="ListLabel77">
+    <w:name w:val="ListLabel 77"/>
+    <w:qFormat/>
+    <w:rPr>
+      <w:rFonts w:cs="OpenSymbol"/>
+    </w:rPr>
+  </w:style>
+  <w:style w:type="character" w:styleId="ListLabel78">
+    <w:name w:val="ListLabel 78"/>
+    <w:qFormat/>
+    <w:rPr>
+      <w:rFonts w:cs="OpenSymbol"/>
+    </w:rPr>
+  </w:style>
+  <w:style w:type="character" w:styleId="ListLabel79">
+    <w:name w:val="ListLabel 79"/>
+    <w:qFormat/>
+    <w:rPr>
+      <w:rFonts w:cs="OpenSymbol"/>
+    </w:rPr>
+  </w:style>
+  <w:style w:type="character" w:styleId="ListLabel80">
+    <w:name w:val="ListLabel 80"/>
+    <w:qFormat/>
+    <w:rPr>
+      <w:rFonts w:cs="OpenSymbol"/>
+    </w:rPr>
+  </w:style>
+  <w:style w:type="character" w:styleId="ListLabel81">
+    <w:name w:val="ListLabel 81"/>
+    <w:qFormat/>
+    <w:rPr>
+      <w:rFonts w:cs="OpenSymbol"/>
+    </w:rPr>
+  </w:style>
+  <w:style w:type="character" w:styleId="ListLabel82">
+    <w:name w:val="ListLabel 82"/>
+    <w:qFormat/>
+    <w:rPr>
+      <w:rFonts w:cs="OpenSymbol"/>
+    </w:rPr>
+  </w:style>
+  <w:style w:type="character" w:styleId="ListLabel83">
+    <w:name w:val="ListLabel 83"/>
+    <w:qFormat/>
+    <w:rPr>
+      <w:rFonts w:cs="OpenSymbol"/>
+    </w:rPr>
+  </w:style>
+  <w:style w:type="character" w:styleId="ListLabel84">
+    <w:name w:val="ListLabel 84"/>
+    <w:qFormat/>
+    <w:rPr>
+      <w:rFonts w:cs="OpenSymbol"/>
+    </w:rPr>
+  </w:style>
+  <w:style w:type="character" w:styleId="ListLabel85">
+    <w:name w:val="ListLabel 85"/>
+    <w:qFormat/>
+    <w:rPr>
+      <w:rFonts w:cs="OpenSymbol"/>
+    </w:rPr>
+  </w:style>
+  <w:style w:type="character" w:styleId="ListLabel86">
+    <w:name w:val="ListLabel 86"/>
+    <w:qFormat/>
+    <w:rPr>
+      <w:rFonts w:cs="OpenSymbol"/>
+    </w:rPr>
+  </w:style>
+  <w:style w:type="character" w:styleId="ListLabel87">
+    <w:name w:val="ListLabel 87"/>
+    <w:qFormat/>
+    <w:rPr>
+      <w:rFonts w:cs="OpenSymbol"/>
+    </w:rPr>
+  </w:style>
+  <w:style w:type="character" w:styleId="ListLabel88">
+    <w:name w:val="ListLabel 88"/>
+    <w:qFormat/>
+    <w:rPr>
+      <w:rFonts w:cs="OpenSymbol"/>
+    </w:rPr>
+  </w:style>
+  <w:style w:type="character" w:styleId="ListLabel89">
+    <w:name w:val="ListLabel 89"/>
+    <w:qFormat/>
+    <w:rPr>
+      <w:rFonts w:cs="OpenSymbol"/>
+    </w:rPr>
+  </w:style>
+  <w:style w:type="character" w:styleId="ListLabel90">
+    <w:name w:val="ListLabel 90"/>
+    <w:qFormat/>
+    <w:rPr>
+      <w:rFonts w:cs="OpenSymbol"/>
+    </w:rPr>
+  </w:style>
+  <w:style w:type="character" w:styleId="ListLabel91">
+    <w:name w:val="ListLabel 91"/>
+    <w:qFormat/>
+    <w:rPr>
+      <w:rFonts w:cs="OpenSymbol"/>
+    </w:rPr>
+  </w:style>
+  <w:style w:type="character" w:styleId="ListLabel92">
+    <w:name w:val="ListLabel 92"/>
+    <w:qFormat/>
+    <w:rPr>
+      <w:rFonts w:cs="OpenSymbol"/>
+    </w:rPr>
+  </w:style>
+  <w:style w:type="character" w:styleId="ListLabel93">
+    <w:name w:val="ListLabel 93"/>
+    <w:qFormat/>
+    <w:rPr>
+      <w:rFonts w:cs="OpenSymbol"/>
+    </w:rPr>
+  </w:style>
+  <w:style w:type="character" w:styleId="ListLabel94">
+    <w:name w:val="ListLabel 94"/>
+    <w:qFormat/>
+    <w:rPr>
+      <w:rFonts w:cs="OpenSymbol"/>
+    </w:rPr>
+  </w:style>
+  <w:style w:type="character" w:styleId="ListLabel95">
+    <w:name w:val="ListLabel 95"/>
+    <w:qFormat/>
+    <w:rPr>
+      <w:rFonts w:cs="OpenSymbol"/>
+    </w:rPr>
+  </w:style>
+  <w:style w:type="character" w:styleId="ListLabel96">
+    <w:name w:val="ListLabel 96"/>
+    <w:qFormat/>
+    <w:rPr>
+      <w:rFonts w:cs="OpenSymbol"/>
+    </w:rPr>
+  </w:style>
+  <w:style w:type="character" w:styleId="ListLabel97">
+    <w:name w:val="ListLabel 97"/>
+    <w:qFormat/>
+    <w:rPr>
+      <w:rFonts w:cs="OpenSymbol"/>
+    </w:rPr>
+  </w:style>
+  <w:style w:type="character" w:styleId="ListLabel98">
+    <w:name w:val="ListLabel 98"/>
+    <w:qFormat/>
+    <w:rPr>
+      <w:rFonts w:cs="OpenSymbol"/>
+    </w:rPr>
+  </w:style>
+  <w:style w:type="character" w:styleId="ListLabel99">
+    <w:name w:val="ListLabel 99"/>
+    <w:qFormat/>
+    <w:rPr>
+      <w:rFonts w:cs="OpenSymbol"/>
+    </w:rPr>
+  </w:style>
+  <w:style w:type="character" w:styleId="ListLabel100">
+    <w:name w:val="ListLabel 100"/>
+    <w:qFormat/>
+    <w:rPr>
+      <w:rFonts w:cs="OpenSymbol"/>
+    </w:rPr>
+  </w:style>
+  <w:style w:type="character" w:styleId="ListLabel101">
+    <w:name w:val="ListLabel 101"/>
+    <w:qFormat/>
+    <w:rPr>
+      <w:rFonts w:cs="OpenSymbol"/>
+    </w:rPr>
+  </w:style>
+  <w:style w:type="character" w:styleId="ListLabel102">
+    <w:name w:val="ListLabel 102"/>
+    <w:qFormat/>
+    <w:rPr>
+      <w:rFonts w:cs="OpenSymbol"/>
+    </w:rPr>
+  </w:style>
+  <w:style w:type="character" w:styleId="ListLabel103">
+    <w:name w:val="ListLabel 103"/>
+    <w:qFormat/>
+    <w:rPr>
+      <w:rFonts w:cs="OpenSymbol"/>
+    </w:rPr>
+  </w:style>
+  <w:style w:type="character" w:styleId="ListLabel104">
+    <w:name w:val="ListLabel 104"/>
+    <w:qFormat/>
+    <w:rPr>
+      <w:rFonts w:cs="OpenSymbol"/>
+    </w:rPr>
+  </w:style>
+  <w:style w:type="character" w:styleId="ListLabel105">
+    <w:name w:val="ListLabel 105"/>
+    <w:qFormat/>
+    <w:rPr>
+      <w:rFonts w:cs="OpenSymbol"/>
+    </w:rPr>
+  </w:style>
+  <w:style w:type="character" w:styleId="ListLabel106">
+    <w:name w:val="ListLabel 106"/>
+    <w:qFormat/>
+    <w:rPr>
+      <w:rFonts w:cs="OpenSymbol"/>
+    </w:rPr>
+  </w:style>
+  <w:style w:type="character" w:styleId="ListLabel107">
+    <w:name w:val="ListLabel 107"/>
+    <w:qFormat/>
+    <w:rPr>
+      <w:rFonts w:cs="OpenSymbol"/>
+    </w:rPr>
+  </w:style>
+  <w:style w:type="character" w:styleId="ListLabel108">
+    <w:name w:val="ListLabel 108"/>
+    <w:qFormat/>
+    <w:rPr>
+      <w:rFonts w:cs="OpenSymbol"/>
+    </w:rPr>
+  </w:style>
+  <w:style w:type="character" w:styleId="ListLabel109">
+    <w:name w:val="ListLabel 109"/>
+    <w:qFormat/>
+    <w:rPr>
+      <w:rFonts w:cs="OpenSymbol"/>
+    </w:rPr>
+  </w:style>
+  <w:style w:type="character" w:styleId="ListLabel110">
+    <w:name w:val="ListLabel 110"/>
+    <w:qFormat/>
+    <w:rPr>
+      <w:rFonts w:cs="OpenSymbol"/>
+    </w:rPr>
+  </w:style>
+  <w:style w:type="character" w:styleId="ListLabel111">
+    <w:name w:val="ListLabel 111"/>
+    <w:qFormat/>
+    <w:rPr>
+      <w:rFonts w:cs="OpenSymbol"/>
+    </w:rPr>
+  </w:style>
+  <w:style w:type="character" w:styleId="ListLabel112">
+    <w:name w:val="ListLabel 112"/>
+    <w:qFormat/>
+    <w:rPr>
+      <w:rFonts w:cs="OpenSymbol"/>
+    </w:rPr>
+  </w:style>
+  <w:style w:type="character" w:styleId="ListLabel113">
+    <w:name w:val="ListLabel 113"/>
+    <w:qFormat/>
+    <w:rPr>
+      <w:rFonts w:cs="OpenSymbol"/>
+    </w:rPr>
+  </w:style>
+  <w:style w:type="character" w:styleId="ListLabel114">
+    <w:name w:val="ListLabel 114"/>
+    <w:qFormat/>
+    <w:rPr>
+      <w:rFonts w:cs="OpenSymbol"/>
+    </w:rPr>
+  </w:style>
+  <w:style w:type="character" w:styleId="ListLabel115">
+    <w:name w:val="ListLabel 115"/>
+    <w:qFormat/>
+    <w:rPr>
+      <w:rFonts w:cs="OpenSymbol"/>
+    </w:rPr>
+  </w:style>
+  <w:style w:type="character" w:styleId="ListLabel116">
+    <w:name w:val="ListLabel 116"/>
+    <w:qFormat/>
+    <w:rPr>
+      <w:rFonts w:cs="OpenSymbol"/>
+    </w:rPr>
+  </w:style>
+  <w:style w:type="character" w:styleId="ListLabel117">
+    <w:name w:val="ListLabel 117"/>
+    <w:qFormat/>
+    <w:rPr>
+      <w:rFonts w:cs="OpenSymbol"/>
+    </w:rPr>
+  </w:style>
+  <w:style w:type="character" w:styleId="ListLabel118">
+    <w:name w:val="ListLabel 118"/>
+    <w:qFormat/>
+    <w:rPr>
+      <w:rFonts w:cs="OpenSymbol"/>
+    </w:rPr>
+  </w:style>
+  <w:style w:type="character" w:styleId="ListLabel119">
+    <w:name w:val="ListLabel 119"/>
+    <w:qFormat/>
+    <w:rPr>
+      <w:rFonts w:cs="OpenSymbol"/>
+    </w:rPr>
+  </w:style>
+  <w:style w:type="character" w:styleId="ListLabel120">
+    <w:name w:val="ListLabel 120"/>
+    <w:qFormat/>
+    <w:rPr>
+      <w:rFonts w:cs="OpenSymbol"/>
+    </w:rPr>
+  </w:style>
+  <w:style w:type="character" w:styleId="ListLabel121">
+    <w:name w:val="ListLabel 121"/>
+    <w:qFormat/>
+    <w:rPr>
+      <w:rFonts w:cs="OpenSymbol"/>
+    </w:rPr>
+  </w:style>
+  <w:style w:type="character" w:styleId="ListLabel122">
+    <w:name w:val="ListLabel 122"/>
+    <w:qFormat/>
+    <w:rPr>
+      <w:rFonts w:cs="OpenSymbol"/>
+    </w:rPr>
+  </w:style>
+  <w:style w:type="character" w:styleId="ListLabel123">
+    <w:name w:val="ListLabel 123"/>
+    <w:qFormat/>
+    <w:rPr>
+      <w:rFonts w:cs="OpenSymbol"/>
+    </w:rPr>
+  </w:style>
+  <w:style w:type="character" w:styleId="ListLabel124">
+    <w:name w:val="ListLabel 124"/>
+    <w:qFormat/>
+    <w:rPr>
+      <w:rFonts w:cs="OpenSymbol"/>
+    </w:rPr>
+  </w:style>
+  <w:style w:type="character" w:styleId="ListLabel125">
+    <w:name w:val="ListLabel 125"/>
+    <w:qFormat/>
+    <w:rPr>
+      <w:rFonts w:cs="OpenSymbol"/>
+    </w:rPr>
+  </w:style>
+  <w:style w:type="character" w:styleId="ListLabel126">
+    <w:name w:val="ListLabel 126"/>
+    <w:qFormat/>
+    <w:rPr>
+      <w:rFonts w:cs="OpenSymbol"/>
+    </w:rPr>
+  </w:style>
+  <w:style w:type="character" w:styleId="ListLabel127">
+    <w:name w:val="ListLabel 127"/>
+    <w:qFormat/>
+    <w:rPr>
+      <w:rFonts w:cs="OpenSymbol"/>
+    </w:rPr>
+  </w:style>
+  <w:style w:type="character" w:styleId="ListLabel128">
+    <w:name w:val="ListLabel 128"/>
+    <w:qFormat/>
+    <w:rPr>
+      <w:rFonts w:cs="OpenSymbol"/>
+    </w:rPr>
+  </w:style>
+  <w:style w:type="character" w:styleId="ListLabel129">
+    <w:name w:val="ListLabel 129"/>
+    <w:qFormat/>
+    <w:rPr>
+      <w:rFonts w:cs="OpenSymbol"/>
+    </w:rPr>
+  </w:style>
+  <w:style w:type="character" w:styleId="ListLabel130">
+    <w:name w:val="ListLabel 130"/>
+    <w:qFormat/>
+    <w:rPr>
+      <w:rFonts w:cs="OpenSymbol"/>
+    </w:rPr>
+  </w:style>
+  <w:style w:type="character" w:styleId="ListLabel131">
+    <w:name w:val="ListLabel 131"/>
+    <w:qFormat/>
+    <w:rPr>
+      <w:rFonts w:cs="OpenSymbol"/>
+    </w:rPr>
+  </w:style>
+  <w:style w:type="character" w:styleId="ListLabel132">
+    <w:name w:val="ListLabel 132"/>
+    <w:qFormat/>
+    <w:rPr>
+      <w:rFonts w:cs="OpenSymbol"/>
+    </w:rPr>
+  </w:style>
+  <w:style w:type="character" w:styleId="ListLabel133">
+    <w:name w:val="ListLabel 133"/>
+    <w:qFormat/>
+    <w:rPr>
+      <w:rFonts w:cs="OpenSymbol"/>
+    </w:rPr>
+  </w:style>
+  <w:style w:type="character" w:styleId="ListLabel134">
+    <w:name w:val="ListLabel 134"/>
+    <w:qFormat/>
+    <w:rPr>
+      <w:rFonts w:cs="OpenSymbol"/>
+    </w:rPr>
+  </w:style>
+  <w:style w:type="character" w:styleId="ListLabel135">
+    <w:name w:val="ListLabel 135"/>
+    <w:qFormat/>
+    <w:rPr>
+      <w:rFonts w:cs="OpenSymbol"/>
+    </w:rPr>
+  </w:style>
   <w:style w:type="paragraph" w:styleId="Heading">
     <w:name w:val="Heading"/>
     <w:basedOn w:val="Normal"/>

</xml_diff>